<commit_message>
P1 - Infrastruktura projektu v.0.03
Kolejne rozwinięcie podpunktu 1. - tym razem obejmujące wszystkie
wymagane aspekty - do przedyskutowania, doszlifowania, i zatwierdzenia
;)
</commit_message>
<xml_diff>
--- a/RPI-Infrastrukturaprojektu.docx
+++ b/RPI-Infrastrukturaprojektu.docx
@@ -47,143 +47,143 @@
           <w:sz w:val="18"/>
           <w:szCs w:val="18"/>
         </w:rPr>
-        <w:t xml:space="preserve"> Użytkownikami systemu są szefowie ochrony, koordynatorzy oraz agenci ochrony. </w:t>
+        <w:t xml:space="preserve"> Użytkownikami systemu są szefowie ochrony, koordynatorzy oraz agenci ochrony.</w:t>
       </w:r>
       <w:r>
         <w:rPr>
           <w:sz w:val="18"/>
           <w:szCs w:val="18"/>
         </w:rPr>
-        <w:t xml:space="preserve"> </w:t>
-      </w:r>
-    </w:p>
-    <w:p>
-      <w:r>
-        <w:rPr>
-          <w:color w:val="6AA84F"/>
-          <w:sz w:val="18"/>
-        </w:rPr>
-        <w:t xml:space="preserve">(nazwa projektu/produktu, adresowany problem, obszar zastosowania, rynek, użytkownicy i ich problemy, cel i zakres produktu, inne współpracujące systemy) </w:t>
-      </w:r>
-    </w:p>
-    <w:p>
-      <w:r>
-        <w:rPr>
-          <w:b/>
-        </w:rPr>
-        <w:t xml:space="preserve">2. Organizacja zespołu projektu </w:t>
-      </w:r>
-    </w:p>
-    <w:p/>
-    <w:p>
-      <w:r>
-        <w:rPr>
-          <w:color w:val="6AA84F"/>
-          <w:sz w:val="18"/>
-        </w:rPr>
-        <w:t xml:space="preserve">(kto jest w zespole, role, doświadczenie, umiejętności, praca w rozproszeniu czy w jednym miejscu, można dodać fikcyjne osoby do zespołu, ale zespół nie powinien być większy niż 7 osób) </w:t>
-      </w:r>
-    </w:p>
-    <w:p>
-      <w:r>
-        <w:rPr>
-          <w:b/>
-        </w:rPr>
-        <w:t xml:space="preserve">3. Komunikacja w zespole </w:t>
-      </w:r>
-    </w:p>
-    <w:p/>
-    <w:p>
-      <w:r>
-        <w:rPr>
-          <w:color w:val="6AA84F"/>
-          <w:sz w:val="18"/>
-        </w:rPr>
-        <w:t xml:space="preserve">(sposoby komunikacji, środki komunikacji, </w:t>
-      </w:r>
-      <w:r>
-        <w:rPr>
-          <w:color w:val="6AA84F"/>
-          <w:sz w:val="18"/>
-        </w:rPr>
-        <w:t xml:space="preserve">organizacja spotkań, komunikacja z otoczeniem projektu – z klientem, użytkownikami, dane kontaktowe osób w zespole) </w:t>
-      </w:r>
-    </w:p>
-    <w:p>
-      <w:r>
-        <w:rPr>
-          <w:b/>
-        </w:rPr>
-        <w:t>4. Dokumentacja</w:t>
-      </w:r>
-      <w:r>
-        <w:t xml:space="preserve"> </w:t>
-      </w:r>
-    </w:p>
-    <w:p/>
-    <w:p>
-      <w:r>
-        <w:rPr>
-          <w:color w:val="6AA84F"/>
-          <w:sz w:val="18"/>
-        </w:rPr>
-        <w:t xml:space="preserve">(schemat nazewnictwa plików, szablon dokumentu projektu, sposób tworzenia nowych wersji plików (np. ręcznie przez zmianę </w:t>
-      </w:r>
-      <w:r>
-        <w:rPr>
-          <w:color w:val="6AA84F"/>
-          <w:sz w:val="18"/>
-        </w:rPr>
-        <w:t>nazwy, automatycznie przez repozytorium wersjonujące), osoba odpowiedzialna za porządek w dokumentacji)</w:t>
-      </w:r>
-      <w:r>
-        <w:t xml:space="preserve"> </w:t>
-      </w:r>
-    </w:p>
-    <w:p>
-      <w:r>
-        <w:rPr>
-          <w:b/>
-        </w:rPr>
-        <w:t xml:space="preserve">5. Współdzielenie dokumentów i kodu </w:t>
-      </w:r>
-    </w:p>
-    <w:p/>
-    <w:p>
-      <w:r>
-        <w:rPr>
-          <w:color w:val="6AA84F"/>
-          <w:sz w:val="18"/>
-        </w:rPr>
-        <w:t>(sposób wymiany dokumentów i kodu w zespole, adres i sposób dostępu do repozytorium, osoba odpowiedzialna za konf</w:t>
-      </w:r>
-      <w:r>
-        <w:rPr>
-          <w:color w:val="6AA84F"/>
-          <w:sz w:val="18"/>
-        </w:rPr>
-        <w:t xml:space="preserve">igurację i utrzymanie repozytorium) </w:t>
-      </w:r>
-    </w:p>
-    <w:p>
-      <w:r>
-        <w:rPr>
-          <w:b/>
-        </w:rPr>
-        <w:t xml:space="preserve">6. Narzędzia </w:t>
-      </w:r>
-    </w:p>
-    <w:p/>
-    <w:p>
-      <w:r>
-        <w:rPr>
-          <w:color w:val="6AA84F"/>
-          <w:sz w:val="18"/>
-        </w:rPr>
-        <w:t xml:space="preserve">(narzędzia wspierające obszary z punktów 3, 4 i 5, narzędzia wspomagające organizację projektu, modelowanie, tworzenie dokumentów, wytwarzanie i testowanie systemu) </w:t>
+        <w:t xml:space="preserve"> Ich głównym problemem jest sprawna komunikacja umożliwiająca aktywne reagowanie na zmieniające się warunki i rozwój sytuacji, a także kontrola realizacji powierzonych zadań przez poszczególnych agentów i raportowanie etapów wykonania planu, a przede wszystkim zachowanie w tych wszystkich działaniach pełnej poufności i bezpieczeństwa przekazywanych danych. Celem systemu jest poprawienie organizacji całe</w:t>
+      </w:r>
+      <w:r>
+        <w:rPr>
+          <w:sz w:val="18"/>
+          <w:szCs w:val="18"/>
+        </w:rPr>
+        <w:t>j agencji, wsparcie komunikacji i wymiany informacji, w tym przekazywania powiadomień, przydzielania zadań, a także późniejszego raportowania w trakcie wykonywania zadania oraz raportu końcowego. Ponadto sy</w:t>
+      </w:r>
+      <w:r>
+        <w:rPr>
+          <w:sz w:val="18"/>
+          <w:szCs w:val="18"/>
+        </w:rPr>
+        <w:t>stem posiadać będzie oddzielny moduł odpowiedzialny za komunikację agentów odpowiedzialnych za kontakt z klientem z oddziałem zajmującym się planowaniem akcji, służący do przekazywaniu decyzji dotyczących przyjęcia lub odrzucenia a także wszelkich modyfikacji zlecenia po uprzednim zweryfikowaniu możliwości agencji i opłacalności kontraktu. Całość informacji przekazywanych wewnątrz systemu poddana jest silnemu szyfrowaniu w celu zapewnienia poufności i bezpieczeństwa danych, a przez to bezpieczeństwa osób, obiektów lub wydarzeń ochranianych przez agencję. Założeniem systemu jest, aby dostęp do niego odbywał się przy pomocy urządzeń mobilnych oraz specjalnych kont z określonymi uprawnieniami, a w razie podejrzenia nieautoryzowanego dostępu możli</w:t>
+      </w:r>
+      <w:r>
+        <w:rPr>
+          <w:sz w:val="18"/>
+          <w:szCs w:val="18"/>
+        </w:rPr>
+        <w:t>wość całkowitej blokady systemu. System współpracuje z systemem urządzeń GPS, które dostarcza informacji o lokalizacji wszystkich agentów oraz innych zasobów wykorzystywanych podczas realizacji zlecenia.</w:t>
       </w:r>
       <w:bookmarkStart w:id="0" w:name="_GoBack"/>
       <w:bookmarkEnd w:id="0"/>
+    </w:p>
+    <w:p>
+      <w:r>
+        <w:rPr>
+          <w:color w:val="6AA84F"/>
+          <w:sz w:val="18"/>
+        </w:rPr>
+        <w:t xml:space="preserve">(nazwa projektu/produktu, adresowany problem, obszar zastosowania, rynek, użytkownicy i ich problemy, cel i zakres produktu, inne współpracujące systemy) </w:t>
+      </w:r>
+    </w:p>
+    <w:p>
+      <w:r>
+        <w:rPr>
+          <w:b/>
+        </w:rPr>
+        <w:t xml:space="preserve">2. Organizacja zespołu projektu </w:t>
+      </w:r>
+    </w:p>
+    <w:p/>
+    <w:p>
+      <w:r>
+        <w:rPr>
+          <w:color w:val="6AA84F"/>
+          <w:sz w:val="18"/>
+        </w:rPr>
+        <w:t xml:space="preserve">(kto jest w zespole, role, doświadczenie, umiejętności, praca w rozproszeniu czy w jednym miejscu, można dodać fikcyjne osoby do zespołu, ale zespół nie powinien być większy niż 7 osób) </w:t>
+      </w:r>
+    </w:p>
+    <w:p>
+      <w:r>
+        <w:rPr>
+          <w:b/>
+        </w:rPr>
+        <w:t xml:space="preserve">3. Komunikacja w zespole </w:t>
+      </w:r>
+    </w:p>
+    <w:p/>
+    <w:p>
+      <w:r>
+        <w:rPr>
+          <w:color w:val="6AA84F"/>
+          <w:sz w:val="18"/>
+        </w:rPr>
+        <w:t xml:space="preserve">(sposoby komunikacji, środki komunikacji, organizacja spotkań, komunikacja z otoczeniem projektu – z klientem, użytkownikami, dane kontaktowe osób w zespole) </w:t>
+      </w:r>
+    </w:p>
+    <w:p>
+      <w:r>
+        <w:rPr>
+          <w:b/>
+        </w:rPr>
+        <w:t>4. Dokumentacja</w:t>
+      </w:r>
+      <w:r>
+        <w:t xml:space="preserve"> </w:t>
+      </w:r>
+    </w:p>
+    <w:p/>
+    <w:p>
+      <w:r>
+        <w:rPr>
+          <w:color w:val="6AA84F"/>
+          <w:sz w:val="18"/>
+        </w:rPr>
+        <w:t>(schemat nazewnictwa plików, szablon dokumentu projektu, sposób tworzenia nowych wersji plików (np. ręcznie przez zmianę nazwy, automatycznie przez repozytorium wersjonujące), osoba odpowiedzialna za porządek w dokumentacji)</w:t>
+      </w:r>
+      <w:r>
+        <w:t xml:space="preserve"> </w:t>
+      </w:r>
+    </w:p>
+    <w:p>
+      <w:r>
+        <w:rPr>
+          <w:b/>
+        </w:rPr>
+        <w:t xml:space="preserve">5. Współdzielenie dokumentów i kodu </w:t>
+      </w:r>
+    </w:p>
+    <w:p/>
+    <w:p>
+      <w:r>
+        <w:rPr>
+          <w:color w:val="6AA84F"/>
+          <w:sz w:val="18"/>
+        </w:rPr>
+        <w:t xml:space="preserve">(sposób wymiany dokumentów i kodu w zespole, adres i sposób dostępu do repozytorium, osoba odpowiedzialna za konfigurację i utrzymanie repozytorium) </w:t>
+      </w:r>
+    </w:p>
+    <w:p>
+      <w:r>
+        <w:rPr>
+          <w:b/>
+        </w:rPr>
+        <w:t xml:space="preserve">6. Narzędzia </w:t>
+      </w:r>
+    </w:p>
+    <w:p/>
+    <w:p>
+      <w:r>
+        <w:rPr>
+          <w:color w:val="6AA84F"/>
+          <w:sz w:val="18"/>
+        </w:rPr>
+        <w:t xml:space="preserve">(narzędzia wspierające obszary z punktów 3, 4 i 5, narzędzia wspomagające organizację projektu, modelowanie, tworzenie dokumentów, wytwarzanie i testowanie systemu) </w:t>
+      </w:r>
     </w:p>
     <w:p/>
     <w:sectPr>
@@ -193,6 +193,10 @@
     </w:sectPr>
   </w:body>
 </w:document>
+</file>
+
+<file path=word/numbering.xml><?xml version="1.0" encoding="utf-8"?>
+<w:numbering xmlns:wpc="http://schemas.microsoft.com/office/word/2010/wordprocessingCanvas" xmlns:mc="http://schemas.openxmlformats.org/markup-compatibility/2006" xmlns:o="urn:schemas-microsoft-com:office:office" xmlns:r="http://schemas.openxmlformats.org/officeDocument/2006/relationships" xmlns:m="http://schemas.openxmlformats.org/officeDocument/2006/math" xmlns:v="urn:schemas-microsoft-com:vml" xmlns:wp14="http://schemas.microsoft.com/office/word/2010/wordprocessingDrawing" xmlns:wp="http://schemas.openxmlformats.org/drawingml/2006/wordprocessingDrawing" xmlns:w10="urn:schemas-microsoft-com:office:word" xmlns:w="http://schemas.openxmlformats.org/wordprocessingml/2006/main" xmlns:w14="http://schemas.microsoft.com/office/word/2010/wordml" xmlns:wpg="http://schemas.microsoft.com/office/word/2010/wordprocessingGroup" xmlns:wpi="http://schemas.microsoft.com/office/word/2010/wordprocessingInk" xmlns:wne="http://schemas.microsoft.com/office/word/2006/wordml" xmlns:wps="http://schemas.microsoft.com/office/word/2010/wordprocessingShape" mc:Ignorable="w14 wp14"/>
 </file>
 
 <file path=word/styles.xml><?xml version="1.0" encoding="utf-8"?>
@@ -351,7 +355,7 @@
     <w:lsdException w:name="Bibliography" w:uiPriority="37"/>
     <w:lsdException w:name="TOC Heading" w:uiPriority="39" w:qFormat="1"/>
   </w:latentStyles>
-  <w:style w:type="paragraph" w:default="1" w:styleId="Normal">
+  <w:style w:type="paragraph" w:default="1" w:styleId="Normalny">
     <w:name w:val="Normal"/>
     <w:pPr>
       <w:spacing w:after="0"/>
@@ -361,10 +365,10 @@
       <w:color w:val="000000"/>
     </w:rPr>
   </w:style>
-  <w:style w:type="paragraph" w:styleId="Heading1">
+  <w:style w:type="paragraph" w:styleId="Nagwek1">
     <w:name w:val="heading 1"/>
-    <w:basedOn w:val="Normal"/>
-    <w:next w:val="Normal"/>
+    <w:basedOn w:val="Normalny"/>
+    <w:next w:val="Normalny"/>
     <w:pPr>
       <w:spacing w:before="200"/>
       <w:outlineLvl w:val="0"/>
@@ -374,10 +378,10 @@
       <w:sz w:val="32"/>
     </w:rPr>
   </w:style>
-  <w:style w:type="paragraph" w:styleId="Heading2">
+  <w:style w:type="paragraph" w:styleId="Nagwek2">
     <w:name w:val="heading 2"/>
-    <w:basedOn w:val="Normal"/>
-    <w:next w:val="Normal"/>
+    <w:basedOn w:val="Normalny"/>
+    <w:next w:val="Normalny"/>
     <w:pPr>
       <w:spacing w:before="200"/>
       <w:outlineLvl w:val="1"/>
@@ -388,10 +392,10 @@
       <w:sz w:val="26"/>
     </w:rPr>
   </w:style>
-  <w:style w:type="paragraph" w:styleId="Heading3">
+  <w:style w:type="paragraph" w:styleId="Nagwek3">
     <w:name w:val="heading 3"/>
-    <w:basedOn w:val="Normal"/>
-    <w:next w:val="Normal"/>
+    <w:basedOn w:val="Normalny"/>
+    <w:next w:val="Normalny"/>
     <w:pPr>
       <w:spacing w:before="160"/>
       <w:outlineLvl w:val="2"/>
@@ -403,10 +407,10 @@
       <w:sz w:val="24"/>
     </w:rPr>
   </w:style>
-  <w:style w:type="paragraph" w:styleId="Heading4">
+  <w:style w:type="paragraph" w:styleId="Nagwek4">
     <w:name w:val="heading 4"/>
-    <w:basedOn w:val="Normal"/>
-    <w:next w:val="Normal"/>
+    <w:basedOn w:val="Normalny"/>
+    <w:next w:val="Normalny"/>
     <w:pPr>
       <w:spacing w:before="160"/>
       <w:outlineLvl w:val="3"/>
@@ -417,10 +421,10 @@
       <w:u w:val="single"/>
     </w:rPr>
   </w:style>
-  <w:style w:type="paragraph" w:styleId="Heading5">
+  <w:style w:type="paragraph" w:styleId="Nagwek5">
     <w:name w:val="heading 5"/>
-    <w:basedOn w:val="Normal"/>
-    <w:next w:val="Normal"/>
+    <w:basedOn w:val="Normalny"/>
+    <w:next w:val="Normalny"/>
     <w:pPr>
       <w:spacing w:before="160"/>
       <w:outlineLvl w:val="4"/>
@@ -430,10 +434,10 @@
       <w:color w:val="666666"/>
     </w:rPr>
   </w:style>
-  <w:style w:type="paragraph" w:styleId="Heading6">
+  <w:style w:type="paragraph" w:styleId="Nagwek6">
     <w:name w:val="heading 6"/>
-    <w:basedOn w:val="Normal"/>
-    <w:next w:val="Normal"/>
+    <w:basedOn w:val="Normalny"/>
+    <w:next w:val="Normalny"/>
     <w:pPr>
       <w:spacing w:before="160"/>
       <w:outlineLvl w:val="5"/>
@@ -444,13 +448,13 @@
       <w:color w:val="666666"/>
     </w:rPr>
   </w:style>
-  <w:style w:type="character" w:default="1" w:styleId="DefaultParagraphFont">
+  <w:style w:type="character" w:default="1" w:styleId="Domylnaczcionkaakapitu">
     <w:name w:val="Default Paragraph Font"/>
     <w:uiPriority w:val="1"/>
     <w:semiHidden/>
     <w:unhideWhenUsed/>
   </w:style>
-  <w:style w:type="table" w:default="1" w:styleId="TableNormal">
+  <w:style w:type="table" w:default="1" w:styleId="Standardowy">
     <w:name w:val="Normal Table"/>
     <w:uiPriority w:val="99"/>
     <w:semiHidden/>
@@ -465,25 +469,25 @@
       </w:tblCellMar>
     </w:tblPr>
   </w:style>
-  <w:style w:type="numbering" w:default="1" w:styleId="NoList">
+  <w:style w:type="numbering" w:default="1" w:styleId="Bezlisty">
     <w:name w:val="No List"/>
     <w:uiPriority w:val="99"/>
     <w:semiHidden/>
     <w:unhideWhenUsed/>
   </w:style>
-  <w:style w:type="paragraph" w:styleId="Title">
+  <w:style w:type="paragraph" w:styleId="Tytu">
     <w:name w:val="Title"/>
-    <w:basedOn w:val="Normal"/>
-    <w:next w:val="Normal"/>
+    <w:basedOn w:val="Normalny"/>
+    <w:next w:val="Normalny"/>
     <w:rPr>
       <w:rFonts w:ascii="Trebuchet MS" w:eastAsia="Trebuchet MS" w:hAnsi="Trebuchet MS" w:cs="Trebuchet MS"/>
       <w:sz w:val="42"/>
     </w:rPr>
   </w:style>
-  <w:style w:type="paragraph" w:styleId="Subtitle">
+  <w:style w:type="paragraph" w:styleId="Podtytu">
     <w:name w:val="Subtitle"/>
-    <w:basedOn w:val="Normal"/>
-    <w:next w:val="Normal"/>
+    <w:basedOn w:val="Normalny"/>
+    <w:next w:val="Normalny"/>
     <w:pPr>
       <w:spacing w:after="200"/>
     </w:pPr>
@@ -653,7 +657,7 @@
     <w:lsdException w:name="Bibliography" w:uiPriority="37"/>
     <w:lsdException w:name="TOC Heading" w:uiPriority="39" w:qFormat="1"/>
   </w:latentStyles>
-  <w:style w:type="paragraph" w:default="1" w:styleId="Normal">
+  <w:style w:type="paragraph" w:default="1" w:styleId="Normalny">
     <w:name w:val="Normal"/>
     <w:pPr>
       <w:spacing w:after="0"/>
@@ -663,10 +667,10 @@
       <w:color w:val="000000"/>
     </w:rPr>
   </w:style>
-  <w:style w:type="paragraph" w:styleId="Heading1">
+  <w:style w:type="paragraph" w:styleId="Nagwek1">
     <w:name w:val="heading 1"/>
-    <w:basedOn w:val="Normal"/>
-    <w:next w:val="Normal"/>
+    <w:basedOn w:val="Normalny"/>
+    <w:next w:val="Normalny"/>
     <w:pPr>
       <w:spacing w:before="200"/>
       <w:outlineLvl w:val="0"/>
@@ -676,10 +680,10 @@
       <w:sz w:val="32"/>
     </w:rPr>
   </w:style>
-  <w:style w:type="paragraph" w:styleId="Heading2">
+  <w:style w:type="paragraph" w:styleId="Nagwek2">
     <w:name w:val="heading 2"/>
-    <w:basedOn w:val="Normal"/>
-    <w:next w:val="Normal"/>
+    <w:basedOn w:val="Normalny"/>
+    <w:next w:val="Normalny"/>
     <w:pPr>
       <w:spacing w:before="200"/>
       <w:outlineLvl w:val="1"/>
@@ -690,10 +694,10 @@
       <w:sz w:val="26"/>
     </w:rPr>
   </w:style>
-  <w:style w:type="paragraph" w:styleId="Heading3">
+  <w:style w:type="paragraph" w:styleId="Nagwek3">
     <w:name w:val="heading 3"/>
-    <w:basedOn w:val="Normal"/>
-    <w:next w:val="Normal"/>
+    <w:basedOn w:val="Normalny"/>
+    <w:next w:val="Normalny"/>
     <w:pPr>
       <w:spacing w:before="160"/>
       <w:outlineLvl w:val="2"/>
@@ -705,10 +709,10 @@
       <w:sz w:val="24"/>
     </w:rPr>
   </w:style>
-  <w:style w:type="paragraph" w:styleId="Heading4">
+  <w:style w:type="paragraph" w:styleId="Nagwek4">
     <w:name w:val="heading 4"/>
-    <w:basedOn w:val="Normal"/>
-    <w:next w:val="Normal"/>
+    <w:basedOn w:val="Normalny"/>
+    <w:next w:val="Normalny"/>
     <w:pPr>
       <w:spacing w:before="160"/>
       <w:outlineLvl w:val="3"/>
@@ -719,10 +723,10 @@
       <w:u w:val="single"/>
     </w:rPr>
   </w:style>
-  <w:style w:type="paragraph" w:styleId="Heading5">
+  <w:style w:type="paragraph" w:styleId="Nagwek5">
     <w:name w:val="heading 5"/>
-    <w:basedOn w:val="Normal"/>
-    <w:next w:val="Normal"/>
+    <w:basedOn w:val="Normalny"/>
+    <w:next w:val="Normalny"/>
     <w:pPr>
       <w:spacing w:before="160"/>
       <w:outlineLvl w:val="4"/>
@@ -732,10 +736,10 @@
       <w:color w:val="666666"/>
     </w:rPr>
   </w:style>
-  <w:style w:type="paragraph" w:styleId="Heading6">
+  <w:style w:type="paragraph" w:styleId="Nagwek6">
     <w:name w:val="heading 6"/>
-    <w:basedOn w:val="Normal"/>
-    <w:next w:val="Normal"/>
+    <w:basedOn w:val="Normalny"/>
+    <w:next w:val="Normalny"/>
     <w:pPr>
       <w:spacing w:before="160"/>
       <w:outlineLvl w:val="5"/>
@@ -746,13 +750,13 @@
       <w:color w:val="666666"/>
     </w:rPr>
   </w:style>
-  <w:style w:type="character" w:default="1" w:styleId="DefaultParagraphFont">
+  <w:style w:type="character" w:default="1" w:styleId="Domylnaczcionkaakapitu">
     <w:name w:val="Default Paragraph Font"/>
     <w:uiPriority w:val="1"/>
     <w:semiHidden/>
     <w:unhideWhenUsed/>
   </w:style>
-  <w:style w:type="table" w:default="1" w:styleId="TableNormal">
+  <w:style w:type="table" w:default="1" w:styleId="Standardowy">
     <w:name w:val="Normal Table"/>
     <w:uiPriority w:val="99"/>
     <w:semiHidden/>
@@ -767,25 +771,25 @@
       </w:tblCellMar>
     </w:tblPr>
   </w:style>
-  <w:style w:type="numbering" w:default="1" w:styleId="NoList">
+  <w:style w:type="numbering" w:default="1" w:styleId="Bezlisty">
     <w:name w:val="No List"/>
     <w:uiPriority w:val="99"/>
     <w:semiHidden/>
     <w:unhideWhenUsed/>
   </w:style>
-  <w:style w:type="paragraph" w:styleId="Title">
+  <w:style w:type="paragraph" w:styleId="Tytu">
     <w:name w:val="Title"/>
-    <w:basedOn w:val="Normal"/>
-    <w:next w:val="Normal"/>
+    <w:basedOn w:val="Normalny"/>
+    <w:next w:val="Normalny"/>
     <w:rPr>
       <w:rFonts w:ascii="Trebuchet MS" w:eastAsia="Trebuchet MS" w:hAnsi="Trebuchet MS" w:cs="Trebuchet MS"/>
       <w:sz w:val="42"/>
     </w:rPr>
   </w:style>
-  <w:style w:type="paragraph" w:styleId="Subtitle">
+  <w:style w:type="paragraph" w:styleId="Podtytu">
     <w:name w:val="Subtitle"/>
-    <w:basedOn w:val="Normal"/>
-    <w:next w:val="Normal"/>
+    <w:basedOn w:val="Normalny"/>
+    <w:next w:val="Normalny"/>
     <w:pPr>
       <w:spacing w:after="200"/>
     </w:pPr>

</xml_diff>

<commit_message>
P1 - Infrastruktura v0.9
Połączona praca zespołu. Potrzebne końcowe zmiany.
</commit_message>
<xml_diff>
--- a/RPI-Infrastrukturaprojektu.docx
+++ b/RPI-Infrastrukturaprojektu.docx
@@ -21,13 +21,31 @@
       </w:r>
     </w:p>
     <w:p>
-      <w:r>
-        <w:rPr>
-          <w:b/>
-        </w:rPr>
-        <w:t xml:space="preserve">1. Opis projektu i produktu </w:t>
-      </w:r>
-    </w:p>
+      <w:pPr>
+        <w:rPr>
+          <w:b/>
+        </w:rPr>
+      </w:pPr>
+      <w:r>
+        <w:rPr>
+          <w:b/>
+        </w:rPr>
+        <w:t>1.</w:t>
+      </w:r>
+      <w:r>
+        <w:rPr>
+          <w:b/>
+        </w:rPr>
+        <w:t xml:space="preserve"> </w:t>
+      </w:r>
+      <w:r>
+        <w:rPr>
+          <w:b/>
+        </w:rPr>
+        <w:t xml:space="preserve">Opis projektu i produktu </w:t>
+      </w:r>
+    </w:p>
+    <w:p/>
     <w:p>
       <w:pPr>
         <w:rPr>
@@ -77,19 +95,29 @@
         </w:rPr>
         <w:t>wość całkowitej blokady systemu. System współpracuje z systemem urządzeń GPS, które dostarcza informacji o lokalizacji wszystkich agentów oraz innych zasobów wykorzystywanych podczas realizacji zlecenia.</w:t>
       </w:r>
-      <w:bookmarkStart w:id="0" w:name="_GoBack"/>
-      <w:bookmarkEnd w:id="0"/>
-    </w:p>
-    <w:p>
-      <w:r>
+    </w:p>
+    <w:p>
+      <w:pPr>
         <w:rPr>
           <w:color w:val="6AA84F"/>
           <w:sz w:val="18"/>
         </w:rPr>
+      </w:pPr>
+      <w:r>
+        <w:rPr>
+          <w:color w:val="6AA84F"/>
+          <w:sz w:val="18"/>
+        </w:rPr>
         <w:t xml:space="preserve">(nazwa projektu/produktu, adresowany problem, obszar zastosowania, rynek, użytkownicy i ich problemy, cel i zakres produktu, inne współpracujące systemy) </w:t>
       </w:r>
     </w:p>
-    <w:p>
+    <w:p/>
+    <w:p>
+      <w:pPr>
+        <w:rPr>
+          <w:b/>
+        </w:rPr>
+      </w:pPr>
       <w:r>
         <w:rPr>
           <w:b/>
@@ -99,14 +127,421 @@
     </w:p>
     <w:p/>
     <w:p>
-      <w:r>
+      <w:pPr>
+        <w:rPr>
+          <w:b/>
+          <w:color w:val="31849B" w:themeColor="accent5" w:themeShade="BF"/>
+          <w:sz w:val="18"/>
+          <w:szCs w:val="18"/>
+        </w:rPr>
+      </w:pPr>
+      <w:r>
+        <w:rPr>
+          <w:b/>
+          <w:color w:val="31849B" w:themeColor="accent5" w:themeShade="BF"/>
+          <w:sz w:val="18"/>
+          <w:szCs w:val="18"/>
+        </w:rPr>
+        <w:t>Karolina Pająk</w:t>
+      </w:r>
+    </w:p>
+    <w:p>
+      <w:pPr>
+        <w:rPr>
+          <w:sz w:val="18"/>
+          <w:szCs w:val="18"/>
+        </w:rPr>
+      </w:pPr>
+      <w:r>
+        <w:rPr>
+          <w:b/>
+          <w:sz w:val="18"/>
+          <w:szCs w:val="18"/>
+        </w:rPr>
+        <w:t>Kontakt</w:t>
+      </w:r>
+      <w:r>
+        <w:rPr>
+          <w:sz w:val="18"/>
+          <w:szCs w:val="18"/>
+        </w:rPr>
+        <w:t xml:space="preserve">: </w:t>
+      </w:r>
+      <w:hyperlink r:id="rId6" w:history="1">
+        <w:r>
+          <w:rPr>
+            <w:rStyle w:val="Hyperlink"/>
+            <w:sz w:val="18"/>
+            <w:szCs w:val="18"/>
+          </w:rPr>
+          <w:t>dollz@o2.pl</w:t>
+        </w:r>
+      </w:hyperlink>
+      <w:r>
+        <w:rPr>
+          <w:sz w:val="18"/>
+          <w:szCs w:val="18"/>
+        </w:rPr>
+        <w:t xml:space="preserve">, 509 815 885,  nick GitHub: </w:t>
+      </w:r>
+      <w:r>
+        <w:rPr>
+          <w:i/>
+          <w:sz w:val="18"/>
+          <w:szCs w:val="18"/>
+        </w:rPr>
+        <w:t>caroline</w:t>
+      </w:r>
+    </w:p>
+    <w:p>
+      <w:pPr>
+        <w:rPr>
+          <w:sz w:val="18"/>
+          <w:szCs w:val="18"/>
+        </w:rPr>
+      </w:pPr>
+      <w:r>
+        <w:rPr>
+          <w:b/>
+          <w:sz w:val="18"/>
+          <w:szCs w:val="18"/>
+        </w:rPr>
+        <w:t>Rola</w:t>
+      </w:r>
+      <w:r>
+        <w:rPr>
+          <w:sz w:val="18"/>
+          <w:szCs w:val="18"/>
+        </w:rPr>
+        <w:t>: bezpośredni kontakt z klientem, analiza wymagań i zarządzanie projektem, dokumentacja wymagań, tworzenie modelu biznesowego, kontrola ograniczeń(czas, budżet), zapewnienie jakości, testowanie poszczególnych  produktów</w:t>
+      </w:r>
+    </w:p>
+    <w:p>
+      <w:pPr>
+        <w:rPr>
+          <w:sz w:val="18"/>
+          <w:szCs w:val="18"/>
+        </w:rPr>
+      </w:pPr>
+      <w:r>
+        <w:rPr>
+          <w:sz w:val="18"/>
+          <w:szCs w:val="18"/>
+        </w:rPr>
+        <w:t>Praca w rozproszeniu. Spotkania biznesowe, rozmowy i pozyskiwanie wymagań zarówno w środowisku klienta jak i siedzibie firmy. Współpraca z resztą zespołu w siedzibie firmy.</w:t>
+      </w:r>
+    </w:p>
+    <w:p>
+      <w:pPr>
+        <w:rPr>
+          <w:sz w:val="18"/>
+          <w:szCs w:val="18"/>
+        </w:rPr>
+      </w:pPr>
+      <w:r>
+        <w:rPr>
+          <w:b/>
+          <w:sz w:val="18"/>
+          <w:szCs w:val="18"/>
+        </w:rPr>
+        <w:t>Doświadczenie</w:t>
+      </w:r>
+      <w:r>
+        <w:rPr>
+          <w:sz w:val="18"/>
+          <w:szCs w:val="18"/>
+        </w:rPr>
+        <w:t>/</w:t>
+      </w:r>
+      <w:r>
+        <w:rPr>
+          <w:b/>
+          <w:sz w:val="18"/>
+          <w:szCs w:val="18"/>
+        </w:rPr>
+        <w:t>umiejętności</w:t>
+      </w:r>
+      <w:r>
+        <w:rPr>
+          <w:sz w:val="18"/>
+          <w:szCs w:val="18"/>
+        </w:rPr>
+        <w:t>: ISTQB Foundation Level w dziedzinie testowania jakości oprogramowania, znajomość dziedzin związanych z marketingiem, promocją i zarządzaniem, umiejętność prowadzenia zepołu, organizacji czasu i zadań</w:t>
+      </w:r>
+    </w:p>
+    <w:p>
+      <w:pPr>
+        <w:rPr>
+          <w:sz w:val="18"/>
+          <w:szCs w:val="18"/>
+        </w:rPr>
+      </w:pPr>
+    </w:p>
+    <w:p>
+      <w:pPr>
+        <w:rPr>
+          <w:b/>
+          <w:color w:val="31849B" w:themeColor="accent5" w:themeShade="BF"/>
+          <w:sz w:val="18"/>
+          <w:szCs w:val="18"/>
+        </w:rPr>
+      </w:pPr>
+      <w:r>
+        <w:rPr>
+          <w:b/>
+          <w:color w:val="31849B" w:themeColor="accent5" w:themeShade="BF"/>
+          <w:sz w:val="18"/>
+          <w:szCs w:val="18"/>
+        </w:rPr>
+        <w:t>Michał Daroń</w:t>
+      </w:r>
+    </w:p>
+    <w:p>
+      <w:pPr>
+        <w:rPr>
+          <w:sz w:val="18"/>
+          <w:szCs w:val="18"/>
+        </w:rPr>
+      </w:pPr>
+      <w:r>
+        <w:rPr>
+          <w:b/>
+          <w:sz w:val="18"/>
+          <w:szCs w:val="18"/>
+        </w:rPr>
+        <w:t>Rola</w:t>
+      </w:r>
+      <w:r>
+        <w:rPr>
+          <w:sz w:val="18"/>
+          <w:szCs w:val="18"/>
+        </w:rPr>
+        <w:t>: projektowanie i implementacja, utrzymanie systemu, administracja, raportowanie zmian i błędów, analiza ryzyka i wpływu, utrzymanie i konfiguracja repozytorium</w:t>
+      </w:r>
+    </w:p>
+    <w:p>
+      <w:pPr>
+        <w:rPr>
+          <w:sz w:val="18"/>
+          <w:szCs w:val="18"/>
+        </w:rPr>
+      </w:pPr>
+      <w:r>
+        <w:rPr>
+          <w:sz w:val="18"/>
+          <w:szCs w:val="18"/>
+        </w:rPr>
+        <w:t>Praca w stałym miejscu – siedzibie firmy.</w:t>
+      </w:r>
+    </w:p>
+    <w:p>
+      <w:pPr>
+        <w:rPr>
+          <w:sz w:val="18"/>
+          <w:szCs w:val="18"/>
+        </w:rPr>
+      </w:pPr>
+      <w:r>
+        <w:rPr>
+          <w:b/>
+          <w:sz w:val="18"/>
+          <w:szCs w:val="18"/>
+        </w:rPr>
+        <w:t>Doświadczenie</w:t>
+      </w:r>
+      <w:r>
+        <w:rPr>
+          <w:sz w:val="18"/>
+          <w:szCs w:val="18"/>
+        </w:rPr>
+        <w:t>/</w:t>
+      </w:r>
+      <w:r>
+        <w:rPr>
+          <w:b/>
+          <w:sz w:val="18"/>
+          <w:szCs w:val="18"/>
+        </w:rPr>
+        <w:t>umiejętności</w:t>
+      </w:r>
+      <w:r>
+        <w:rPr>
+          <w:sz w:val="18"/>
+          <w:szCs w:val="18"/>
+        </w:rPr>
+        <w:t>: programista Java, C++,  realizacja projektu i utrzymania bazy danych  dla hurtowni, konfiguracja i administracja serwera na potrzeby zleceń indywidualnych, znajomość dziedzin związanych z analityką internetową i analizą wpływu</w:t>
+      </w:r>
+    </w:p>
+    <w:p>
+      <w:pPr>
+        <w:rPr>
+          <w:sz w:val="18"/>
+          <w:szCs w:val="18"/>
+        </w:rPr>
+      </w:pPr>
+    </w:p>
+    <w:p>
+      <w:pPr>
+        <w:rPr>
+          <w:b/>
+          <w:color w:val="31849B" w:themeColor="accent5" w:themeShade="BF"/>
+          <w:sz w:val="18"/>
+          <w:szCs w:val="18"/>
+        </w:rPr>
+      </w:pPr>
+      <w:r>
+        <w:rPr>
+          <w:b/>
+          <w:color w:val="31849B" w:themeColor="accent5" w:themeShade="BF"/>
+          <w:sz w:val="18"/>
+          <w:szCs w:val="18"/>
+        </w:rPr>
+        <w:t>Krzysztof Korab</w:t>
+      </w:r>
+    </w:p>
+    <w:p>
+      <w:pPr>
+        <w:rPr>
+          <w:i/>
+          <w:sz w:val="18"/>
+          <w:szCs w:val="18"/>
+        </w:rPr>
+      </w:pPr>
+      <w:r>
+        <w:rPr>
+          <w:b/>
+          <w:sz w:val="18"/>
+          <w:szCs w:val="18"/>
+        </w:rPr>
+        <w:t>Kontakt</w:t>
+      </w:r>
+      <w:r>
+        <w:rPr>
+          <w:sz w:val="18"/>
+          <w:szCs w:val="18"/>
+        </w:rPr>
+        <w:t xml:space="preserve">: </w:t>
+      </w:r>
+      <w:hyperlink r:id="rId7" w:history="1">
+        <w:r>
+          <w:rPr>
+            <w:rStyle w:val="Hyperlink"/>
+            <w:sz w:val="18"/>
+            <w:szCs w:val="18"/>
+          </w:rPr>
+          <w:t>chris@op.pl</w:t>
+        </w:r>
+      </w:hyperlink>
+      <w:r>
+        <w:rPr>
+          <w:sz w:val="18"/>
+          <w:szCs w:val="18"/>
+        </w:rPr>
+        <w:t xml:space="preserve"> , 999 999 999, nick GitHub: </w:t>
+      </w:r>
+      <w:r>
+        <w:rPr>
+          <w:i/>
+          <w:sz w:val="18"/>
+          <w:szCs w:val="18"/>
+        </w:rPr>
+        <w:t>chris</w:t>
+      </w:r>
+    </w:p>
+    <w:p>
+      <w:pPr>
+        <w:rPr>
+          <w:sz w:val="18"/>
+          <w:szCs w:val="18"/>
+        </w:rPr>
+      </w:pPr>
+      <w:r>
+        <w:rPr>
+          <w:b/>
+          <w:sz w:val="18"/>
+          <w:szCs w:val="18"/>
+        </w:rPr>
+        <w:lastRenderedPageBreak/>
+        <w:t>Rola</w:t>
+      </w:r>
+      <w:r>
+        <w:rPr>
+          <w:sz w:val="18"/>
+          <w:szCs w:val="18"/>
+        </w:rPr>
+        <w:t>: modelowanie , wybór architektury, technologii, środowiska, zasobów software reuse, projektowanie i impementacja, , projektowanie interfejsu uzytkownika, wdrożenie systemu</w:t>
+      </w:r>
+    </w:p>
+    <w:p>
+      <w:pPr>
+        <w:rPr>
+          <w:sz w:val="18"/>
+          <w:szCs w:val="18"/>
+        </w:rPr>
+      </w:pPr>
+      <w:r>
+        <w:rPr>
+          <w:sz w:val="18"/>
+          <w:szCs w:val="18"/>
+        </w:rPr>
+        <w:t>Praca w stałym miejscu – siedzibie firmy.</w:t>
+      </w:r>
+    </w:p>
+    <w:p>
+      <w:pPr>
+        <w:rPr>
+          <w:sz w:val="18"/>
+          <w:szCs w:val="18"/>
+        </w:rPr>
+      </w:pPr>
+      <w:r>
+        <w:rPr>
+          <w:b/>
+          <w:sz w:val="18"/>
+          <w:szCs w:val="18"/>
+        </w:rPr>
+        <w:t>Doświadcznie</w:t>
+      </w:r>
+      <w:r>
+        <w:rPr>
+          <w:sz w:val="18"/>
+          <w:szCs w:val="18"/>
+        </w:rPr>
+        <w:t>/</w:t>
+      </w:r>
+      <w:r>
+        <w:rPr>
+          <w:b/>
+          <w:sz w:val="18"/>
+          <w:szCs w:val="18"/>
+        </w:rPr>
+        <w:t>umiejętności</w:t>
+      </w:r>
+      <w:r>
+        <w:rPr>
+          <w:sz w:val="18"/>
+          <w:szCs w:val="18"/>
+        </w:rPr>
+        <w:t>: programista Java, C++,  realizacja zleceń dotyczących grafiki komputerowej (technologie HTML 4, 5, CSS 2, obsługa programów graficznych Adobe Photoshop, Illustrator, Corel Draw), realizacj aplikacji na strony www oraz system Android,  znajomość Enterprise Architect i notacji UML</w:t>
+      </w:r>
+    </w:p>
+    <w:p/>
+    <w:p>
+      <w:pPr>
         <w:rPr>
           <w:color w:val="6AA84F"/>
           <w:sz w:val="18"/>
         </w:rPr>
+      </w:pPr>
+      <w:r>
+        <w:rPr>
+          <w:color w:val="6AA84F"/>
+          <w:sz w:val="18"/>
+        </w:rPr>
         <w:t xml:space="preserve">(kto jest w zespole, role, doświadczenie, umiejętności, praca w rozproszeniu czy w jednym miejscu, można dodać fikcyjne osoby do zespołu, ale zespół nie powinien być większy niż 7 osób) </w:t>
       </w:r>
     </w:p>
+    <w:p/>
     <w:p>
       <w:r>
         <w:rPr>
@@ -117,6 +552,379 @@
     </w:p>
     <w:p/>
     <w:p>
+      <w:pPr>
+        <w:rPr>
+          <w:sz w:val="18"/>
+          <w:szCs w:val="18"/>
+        </w:rPr>
+      </w:pPr>
+      <w:r>
+        <w:rPr>
+          <w:sz w:val="18"/>
+          <w:szCs w:val="18"/>
+        </w:rPr>
+        <w:t>Dane uczestników zespołu:</w:t>
+      </w:r>
+    </w:p>
+    <w:p>
+      <w:pPr>
+        <w:rPr>
+          <w:i/>
+          <w:sz w:val="18"/>
+          <w:szCs w:val="18"/>
+        </w:rPr>
+      </w:pPr>
+      <w:r>
+        <w:rPr>
+          <w:b/>
+          <w:sz w:val="18"/>
+          <w:szCs w:val="18"/>
+        </w:rPr>
+        <w:t>Karolina Pająk</w:t>
+      </w:r>
+      <w:r>
+        <w:rPr>
+          <w:sz w:val="18"/>
+          <w:szCs w:val="18"/>
+        </w:rPr>
+        <w:t xml:space="preserve">: </w:t>
+      </w:r>
+      <w:hyperlink r:id="rId8" w:history="1">
+        <w:r>
+          <w:rPr>
+            <w:rStyle w:val="Hyperlink"/>
+            <w:sz w:val="18"/>
+            <w:szCs w:val="18"/>
+          </w:rPr>
+          <w:t>carol@naszafirma.pl</w:t>
+        </w:r>
+      </w:hyperlink>
+      <w:r>
+        <w:rPr>
+          <w:sz w:val="18"/>
+          <w:szCs w:val="18"/>
+        </w:rPr>
+        <w:t xml:space="preserve">, 509 815 885,  </w:t>
+      </w:r>
+      <w:r>
+        <w:rPr>
+          <w:i/>
+          <w:sz w:val="18"/>
+          <w:szCs w:val="18"/>
+        </w:rPr>
+        <w:t>nick</w:t>
+      </w:r>
+      <w:r>
+        <w:rPr>
+          <w:sz w:val="18"/>
+          <w:szCs w:val="18"/>
+        </w:rPr>
+        <w:t xml:space="preserve">GitHub: </w:t>
+      </w:r>
+      <w:r>
+        <w:rPr>
+          <w:i/>
+          <w:sz w:val="18"/>
+          <w:szCs w:val="18"/>
+        </w:rPr>
+        <w:t>caroline, nick</w:t>
+      </w:r>
+      <w:r>
+        <w:rPr>
+          <w:sz w:val="18"/>
+          <w:szCs w:val="18"/>
+        </w:rPr>
+        <w:t xml:space="preserve">Skype: </w:t>
+      </w:r>
+      <w:r>
+        <w:rPr>
+          <w:i/>
+          <w:sz w:val="18"/>
+          <w:szCs w:val="18"/>
+        </w:rPr>
+        <w:t>dollz</w:t>
+      </w:r>
+    </w:p>
+    <w:p>
+      <w:pPr>
+        <w:rPr>
+          <w:i/>
+          <w:sz w:val="18"/>
+          <w:szCs w:val="18"/>
+        </w:rPr>
+      </w:pPr>
+      <w:r>
+        <w:rPr>
+          <w:b/>
+          <w:sz w:val="18"/>
+          <w:szCs w:val="18"/>
+        </w:rPr>
+        <w:t xml:space="preserve">Michał Daroń:  </w:t>
+      </w:r>
+      <w:r>
+        <w:rPr>
+          <w:sz w:val="18"/>
+          <w:szCs w:val="18"/>
+        </w:rPr>
+        <w:fldChar w:fldCharType="begin"/>
+      </w:r>
+      <w:r>
+        <w:rPr>
+          <w:sz w:val="18"/>
+          <w:szCs w:val="18"/>
+        </w:rPr>
+        <w:instrText xml:space="preserve"> HYPERLINK "mailto:micx@naszafirma.pl" </w:instrText>
+      </w:r>
+      <w:r>
+        <w:rPr>
+          <w:sz w:val="18"/>
+          <w:szCs w:val="18"/>
+        </w:rPr>
+        <w:fldChar w:fldCharType="separate"/>
+      </w:r>
+      <w:r>
+        <w:rPr>
+          <w:rStyle w:val="Hyperlink"/>
+          <w:sz w:val="18"/>
+          <w:szCs w:val="18"/>
+        </w:rPr>
+        <w:t>micx@naszafirma.pl</w:t>
+      </w:r>
+      <w:r>
+        <w:rPr>
+          <w:rStyle w:val="Hyperlink"/>
+          <w:sz w:val="18"/>
+          <w:szCs w:val="18"/>
+        </w:rPr>
+        <w:fldChar w:fldCharType="end"/>
+      </w:r>
+      <w:r>
+        <w:rPr>
+          <w:sz w:val="18"/>
+          <w:szCs w:val="18"/>
+        </w:rPr>
+        <w:t xml:space="preserve">, 000 000 000, </w:t>
+      </w:r>
+      <w:r>
+        <w:rPr>
+          <w:i/>
+          <w:sz w:val="18"/>
+          <w:szCs w:val="18"/>
+        </w:rPr>
+        <w:t>nick</w:t>
+      </w:r>
+      <w:r>
+        <w:rPr>
+          <w:sz w:val="18"/>
+          <w:szCs w:val="18"/>
+        </w:rPr>
+        <w:t xml:space="preserve">GitHub: </w:t>
+      </w:r>
+      <w:r>
+        <w:rPr>
+          <w:i/>
+          <w:sz w:val="18"/>
+          <w:szCs w:val="18"/>
+        </w:rPr>
+        <w:t>micxxx,</w:t>
+      </w:r>
+      <w:r>
+        <w:rPr>
+          <w:sz w:val="18"/>
+          <w:szCs w:val="18"/>
+        </w:rPr>
+        <w:t xml:space="preserve"> </w:t>
+      </w:r>
+      <w:r>
+        <w:rPr>
+          <w:i/>
+          <w:sz w:val="18"/>
+          <w:szCs w:val="18"/>
+        </w:rPr>
+        <w:t>nick</w:t>
+      </w:r>
+      <w:r>
+        <w:rPr>
+          <w:sz w:val="18"/>
+          <w:szCs w:val="18"/>
+        </w:rPr>
+        <w:t xml:space="preserve">Skype: </w:t>
+      </w:r>
+      <w:r>
+        <w:rPr>
+          <w:i/>
+          <w:sz w:val="18"/>
+          <w:szCs w:val="18"/>
+        </w:rPr>
+        <w:t>micxxx</w:t>
+      </w:r>
+    </w:p>
+    <w:p>
+      <w:pPr>
+        <w:rPr>
+          <w:i/>
+          <w:sz w:val="18"/>
+          <w:szCs w:val="18"/>
+        </w:rPr>
+      </w:pPr>
+      <w:r>
+        <w:rPr>
+          <w:b/>
+          <w:sz w:val="18"/>
+          <w:szCs w:val="18"/>
+        </w:rPr>
+        <w:t>Krzysztof Korab</w:t>
+      </w:r>
+      <w:r>
+        <w:rPr>
+          <w:sz w:val="18"/>
+          <w:szCs w:val="18"/>
+        </w:rPr>
+        <w:t xml:space="preserve">: </w:t>
+      </w:r>
+      <w:hyperlink r:id="rId9" w:history="1">
+        <w:r>
+          <w:rPr>
+            <w:rStyle w:val="Hyperlink"/>
+            <w:sz w:val="18"/>
+            <w:szCs w:val="18"/>
+          </w:rPr>
+          <w:t>chris@naszafirma.pl</w:t>
+        </w:r>
+      </w:hyperlink>
+      <w:r>
+        <w:rPr>
+          <w:sz w:val="18"/>
+          <w:szCs w:val="18"/>
+        </w:rPr>
+        <w:t xml:space="preserve"> , 999 999 999, </w:t>
+      </w:r>
+      <w:r>
+        <w:rPr>
+          <w:i/>
+          <w:sz w:val="18"/>
+          <w:szCs w:val="18"/>
+        </w:rPr>
+        <w:t>nick</w:t>
+      </w:r>
+      <w:r>
+        <w:rPr>
+          <w:sz w:val="18"/>
+          <w:szCs w:val="18"/>
+        </w:rPr>
+        <w:t xml:space="preserve">GitHub: </w:t>
+      </w:r>
+      <w:r>
+        <w:rPr>
+          <w:i/>
+          <w:sz w:val="18"/>
+          <w:szCs w:val="18"/>
+        </w:rPr>
+        <w:t>chris, nick</w:t>
+      </w:r>
+      <w:r>
+        <w:rPr>
+          <w:sz w:val="18"/>
+          <w:szCs w:val="18"/>
+        </w:rPr>
+        <w:t xml:space="preserve">Skype: </w:t>
+      </w:r>
+      <w:r>
+        <w:rPr>
+          <w:i/>
+          <w:sz w:val="18"/>
+          <w:szCs w:val="18"/>
+        </w:rPr>
+        <w:t>chris</w:t>
+      </w:r>
+    </w:p>
+    <w:p>
+      <w:pPr>
+        <w:rPr>
+          <w:i/>
+          <w:sz w:val="18"/>
+          <w:szCs w:val="18"/>
+        </w:rPr>
+      </w:pPr>
+    </w:p>
+    <w:p>
+      <w:pPr>
+        <w:rPr>
+          <w:sz w:val="18"/>
+          <w:szCs w:val="18"/>
+        </w:rPr>
+      </w:pPr>
+      <w:r>
+        <w:rPr>
+          <w:sz w:val="18"/>
+          <w:szCs w:val="18"/>
+        </w:rPr>
+        <w:t>Głównym sposobem komunikacji wewnątrz zespołu będą rozmowy w formie spotkań (tzw. „middle meeting”) uczestników projektu w siedzibie firmy  lub konferencji on-line. Terminy spotkań będą ustalane na podstawie harmonogramu i będą miały miejsce po zakończeniu poszczególnych etapów projektu; z możliwością zwiększenia ich ilości jeśli zajdzie taka potrzeba. Będą na nich omawiane postępy i problemy, które wyniknęły na danym eatpie, a także ustalane sposoby ich rozwiązania. Spotkania będą  miały na celu weryfikację wymagań i walidację danego etapu, w celu ograniczenia możliwości wystąpienia dużego błędu. Dodatkowo będą przydzielane nowe obowiązki na dalsze etapy dla poszczególnych uczestników.</w:t>
+      </w:r>
+    </w:p>
+    <w:p>
+      <w:pPr>
+        <w:rPr>
+          <w:sz w:val="18"/>
+          <w:szCs w:val="18"/>
+        </w:rPr>
+      </w:pPr>
+      <w:r>
+        <w:rPr>
+          <w:sz w:val="18"/>
+          <w:szCs w:val="18"/>
+        </w:rPr>
+        <w:t>Kontakt z klientem odbywa się za pośrednictwem wyznaczonej osoby (Karoliny Pająk), która współpracuje z klientem przez cały okres cyklu wytwarzania oprogramowania. Przeprowadza spotkania biznesowe i rozmowy w środowisku klienta lub w siedzibie firmy. Ustalenia dotyczące systemu są na bieżąco dokumentowane i przekazywane do centralnego repozytorium. Po zakończeniu każdego z etapów wymagania są również weryfikowane z klientem i raportowane pozostałym uczestnikom zespołu podczas spotkań middle meeting.</w:t>
+      </w:r>
+      <w:r>
+        <w:rPr>
+          <w:sz w:val="18"/>
+          <w:szCs w:val="18"/>
+        </w:rPr>
+        <w:br/>
+        <w:t>Po identyfikacji wszystkich udziałowców systemu, kontakt z bezpośrednim użytkownikiem będzie nawiązywany poprzez przeprowadzanie wywiadów i dyskusji, w celu uzyskania jego preferencji.</w:t>
+      </w:r>
+    </w:p>
+    <w:p>
+      <w:pPr>
+        <w:rPr>
+          <w:sz w:val="18"/>
+          <w:szCs w:val="18"/>
+        </w:rPr>
+      </w:pPr>
+      <w:r>
+        <w:rPr>
+          <w:sz w:val="18"/>
+          <w:szCs w:val="18"/>
+        </w:rPr>
+        <w:t xml:space="preserve">Każdy z członków posiada dane kontaktowe wszystkich uczestników projektu (adres e-mail, nr kom, nick GitHub, nick skype) i w czasie wykonywania swoich obowiązków swobodnie kontaktuje się z pozostałymi w celu ustalenia szczegółów, lub rozwiązania napotkanych problemów. Głównym środkiem komunikacji będzie sieć komórkowa (rozmowy telefoniczne) i Internet (poczta elektroniczna). Dokumentacja i kod będzie dostępne dla wszystkich uczestników projektu w centralnym repozytorium </w:t>
+      </w:r>
+      <w:r>
+        <w:rPr>
+          <w:b/>
+          <w:sz w:val="18"/>
+          <w:szCs w:val="18"/>
+        </w:rPr>
+        <w:t>GitHub</w:t>
+      </w:r>
+      <w:r>
+        <w:rPr>
+          <w:sz w:val="18"/>
+          <w:szCs w:val="18"/>
+        </w:rPr>
+        <w:t xml:space="preserve"> oraz przy pomocy serwisu </w:t>
+      </w:r>
+      <w:r>
+        <w:rPr>
+          <w:b/>
+          <w:sz w:val="18"/>
+          <w:szCs w:val="18"/>
+        </w:rPr>
+        <w:t>acunote.com</w:t>
+      </w:r>
+    </w:p>
+    <w:p/>
+    <w:p>
       <w:r>
         <w:rPr>
           <w:color w:val="6AA84F"/>
@@ -138,6 +946,275 @@
     </w:p>
     <w:p/>
     <w:p>
+      <w:pPr>
+        <w:rPr>
+          <w:sz w:val="18"/>
+          <w:szCs w:val="18"/>
+        </w:rPr>
+      </w:pPr>
+      <w:r>
+        <w:rPr>
+          <w:sz w:val="18"/>
+          <w:szCs w:val="18"/>
+        </w:rPr>
+        <w:t>Dokumentacja projektu umieszczona jest w repozytorium z kontrolą wersji Git. Wszystkie pliki w ramach dokumentacji mają określone nazewnictwo: [Projekt].[Etap].[Data].docx. Gdzie:</w:t>
+      </w:r>
+    </w:p>
+    <w:p>
+      <w:pPr>
+        <w:pStyle w:val="ListParagraph"/>
+        <w:numPr>
+          <w:ilvl w:val="0"/>
+          <w:numId w:val="2"/>
+        </w:numPr>
+        <w:spacing w:after="160" w:line="259" w:lineRule="auto"/>
+        <w:rPr>
+          <w:sz w:val="18"/>
+          <w:szCs w:val="18"/>
+        </w:rPr>
+      </w:pPr>
+      <w:r>
+        <w:rPr>
+          <w:sz w:val="18"/>
+          <w:szCs w:val="18"/>
+        </w:rPr>
+        <w:t>[Projekt] – jednoznaczna ustalona skrócona nazwa projektu,</w:t>
+      </w:r>
+    </w:p>
+    <w:p>
+      <w:pPr>
+        <w:pStyle w:val="ListParagraph"/>
+        <w:numPr>
+          <w:ilvl w:val="0"/>
+          <w:numId w:val="2"/>
+        </w:numPr>
+        <w:spacing w:after="160" w:line="259" w:lineRule="auto"/>
+        <w:rPr>
+          <w:sz w:val="18"/>
+          <w:szCs w:val="18"/>
+        </w:rPr>
+      </w:pPr>
+      <w:r>
+        <w:rPr>
+          <w:sz w:val="18"/>
+          <w:szCs w:val="18"/>
+        </w:rPr>
+        <w:t>[Etap] – etap którego dotyczy dokument. Predefiniowane są następujące wartości:</w:t>
+      </w:r>
+    </w:p>
+    <w:p>
+      <w:pPr>
+        <w:pStyle w:val="ListParagraph"/>
+        <w:numPr>
+          <w:ilvl w:val="1"/>
+          <w:numId w:val="2"/>
+        </w:numPr>
+        <w:spacing w:after="160" w:line="259" w:lineRule="auto"/>
+        <w:rPr>
+          <w:sz w:val="18"/>
+          <w:szCs w:val="18"/>
+        </w:rPr>
+      </w:pPr>
+      <w:r>
+        <w:rPr>
+          <w:sz w:val="18"/>
+          <w:szCs w:val="18"/>
+        </w:rPr>
+        <w:t>CR – wymagania klienta</w:t>
+      </w:r>
+    </w:p>
+    <w:p>
+      <w:pPr>
+        <w:pStyle w:val="ListParagraph"/>
+        <w:numPr>
+          <w:ilvl w:val="1"/>
+          <w:numId w:val="2"/>
+        </w:numPr>
+        <w:spacing w:after="160" w:line="259" w:lineRule="auto"/>
+        <w:rPr>
+          <w:sz w:val="18"/>
+          <w:szCs w:val="18"/>
+        </w:rPr>
+      </w:pPr>
+      <w:r>
+        <w:rPr>
+          <w:sz w:val="18"/>
+          <w:szCs w:val="18"/>
+        </w:rPr>
+        <w:t>PD – dokumentacja projektowa</w:t>
+      </w:r>
+    </w:p>
+    <w:p>
+      <w:pPr>
+        <w:pStyle w:val="ListParagraph"/>
+        <w:numPr>
+          <w:ilvl w:val="1"/>
+          <w:numId w:val="2"/>
+        </w:numPr>
+        <w:spacing w:after="160" w:line="259" w:lineRule="auto"/>
+        <w:rPr>
+          <w:sz w:val="18"/>
+          <w:szCs w:val="18"/>
+        </w:rPr>
+      </w:pPr>
+      <w:r>
+        <w:rPr>
+          <w:sz w:val="18"/>
+          <w:szCs w:val="18"/>
+        </w:rPr>
+        <w:t>KOD – dokumentacja generowana automatycznie na podstawie komentarzy w kodzie źródłowym.</w:t>
+      </w:r>
+    </w:p>
+    <w:p>
+      <w:pPr>
+        <w:pStyle w:val="ListParagraph"/>
+        <w:numPr>
+          <w:ilvl w:val="1"/>
+          <w:numId w:val="2"/>
+        </w:numPr>
+        <w:spacing w:after="160" w:line="259" w:lineRule="auto"/>
+        <w:rPr>
+          <w:sz w:val="18"/>
+          <w:szCs w:val="18"/>
+        </w:rPr>
+      </w:pPr>
+      <w:r>
+        <w:rPr>
+          <w:sz w:val="18"/>
+          <w:szCs w:val="18"/>
+        </w:rPr>
+        <w:t>GUI – dokumentacja dotycząca interfejsu i elementów graficznych.</w:t>
+      </w:r>
+    </w:p>
+    <w:p>
+      <w:pPr>
+        <w:pStyle w:val="ListParagraph"/>
+        <w:numPr>
+          <w:ilvl w:val="0"/>
+          <w:numId w:val="2"/>
+        </w:numPr>
+        <w:spacing w:after="160" w:line="259" w:lineRule="auto"/>
+        <w:rPr>
+          <w:sz w:val="18"/>
+          <w:szCs w:val="18"/>
+        </w:rPr>
+      </w:pPr>
+      <w:r>
+        <w:rPr>
+          <w:sz w:val="18"/>
+          <w:szCs w:val="18"/>
+        </w:rPr>
+        <w:t>[Data] – data utworzenia dokumentu</w:t>
+      </w:r>
+    </w:p>
+    <w:p>
+      <w:pPr>
+        <w:rPr>
+          <w:sz w:val="18"/>
+          <w:szCs w:val="18"/>
+        </w:rPr>
+      </w:pPr>
+      <w:r>
+        <w:rPr>
+          <w:sz w:val="18"/>
+          <w:szCs w:val="18"/>
+        </w:rPr>
+        <w:t>Automatycznym wersjonowaniem zajmuje się repozytorium Git.</w:t>
+      </w:r>
+    </w:p>
+    <w:p>
+      <w:pPr>
+        <w:rPr>
+          <w:sz w:val="18"/>
+          <w:szCs w:val="18"/>
+        </w:rPr>
+      </w:pPr>
+      <w:r>
+        <w:rPr>
+          <w:sz w:val="18"/>
+          <w:szCs w:val="18"/>
+        </w:rPr>
+        <w:t>Dla każdego dokumentu ustalony został szablon pokrywający zarówno pierwszą stronę jak i całą jego strukturę.</w:t>
+      </w:r>
+    </w:p>
+    <w:p>
+      <w:pPr>
+        <w:rPr>
+          <w:sz w:val="18"/>
+          <w:szCs w:val="18"/>
+        </w:rPr>
+      </w:pPr>
+      <w:r>
+        <w:rPr>
+          <w:noProof/>
+          <w:sz w:val="18"/>
+          <w:szCs w:val="18"/>
+        </w:rPr>
+        <w:lastRenderedPageBreak/>
+        <w:drawing>
+          <wp:inline distT="0" distB="0" distL="0" distR="0" wp14:anchorId="704359AE" wp14:editId="62D44BA4">
+            <wp:extent cx="5943600" cy="2758292"/>
+            <wp:effectExtent l="0" t="0" r="0" b="4445"/>
+            <wp:docPr id="1" name="Obraz 1"/>
+            <wp:cNvGraphicFramePr>
+              <a:graphicFrameLocks xmlns:a="http://schemas.openxmlformats.org/drawingml/2006/main" noChangeAspect="1"/>
+            </wp:cNvGraphicFramePr>
+            <a:graphic xmlns:a="http://schemas.openxmlformats.org/drawingml/2006/main">
+              <a:graphicData uri="http://schemas.openxmlformats.org/drawingml/2006/picture">
+                <pic:pic xmlns:pic="http://schemas.openxmlformats.org/drawingml/2006/picture">
+                  <pic:nvPicPr>
+                    <pic:cNvPr id="1" name=""/>
+                    <pic:cNvPicPr/>
+                  </pic:nvPicPr>
+                  <pic:blipFill rotWithShape="1">
+                    <a:blip r:embed="rId10"/>
+                    <a:srcRect l="6779" t="20584" r="8069" b="9135"/>
+                    <a:stretch/>
+                  </pic:blipFill>
+                  <pic:spPr bwMode="auto">
+                    <a:xfrm>
+                      <a:off x="0" y="0"/>
+                      <a:ext cx="5962201" cy="2766925"/>
+                    </a:xfrm>
+                    <a:prstGeom prst="rect">
+                      <a:avLst/>
+                    </a:prstGeom>
+                    <a:ln>
+                      <a:noFill/>
+                    </a:ln>
+                    <a:extLst>
+                      <a:ext uri="{53640926-AAD7-44D8-BBD7-CCE9431645EC}">
+                        <a14:shadowObscured xmlns:a14="http://schemas.microsoft.com/office/drawing/2010/main"/>
+                      </a:ext>
+                    </a:extLst>
+                  </pic:spPr>
+                </pic:pic>
+              </a:graphicData>
+            </a:graphic>
+          </wp:inline>
+        </w:drawing>
+      </w:r>
+    </w:p>
+    <w:p>
+      <w:pPr>
+        <w:rPr>
+          <w:color w:val="FF0000"/>
+          <w:sz w:val="18"/>
+          <w:szCs w:val="18"/>
+        </w:rPr>
+      </w:pPr>
+      <w:r>
+        <w:rPr>
+          <w:color w:val="FF0000"/>
+          <w:sz w:val="18"/>
+          <w:szCs w:val="18"/>
+        </w:rPr>
+        <w:t>Odpowiedzialnym za porządek dokumentacji jest</w:t>
+      </w:r>
+    </w:p>
+    <w:p/>
+    <w:p/>
+    <w:p>
       <w:r>
         <w:rPr>
           <w:color w:val="6AA84F"/>
@@ -150,6 +1227,11 @@
       </w:r>
     </w:p>
     <w:p>
+      <w:pPr>
+        <w:rPr>
+          <w:b/>
+        </w:rPr>
+      </w:pPr>
       <w:r>
         <w:rPr>
           <w:b/>
@@ -157,6 +1239,139 @@
         <w:t xml:space="preserve">5. Współdzielenie dokumentów i kodu </w:t>
       </w:r>
     </w:p>
+    <w:p>
+      <w:pPr>
+        <w:rPr>
+          <w:b/>
+        </w:rPr>
+      </w:pPr>
+    </w:p>
+    <w:p>
+      <w:pPr>
+        <w:rPr>
+          <w:sz w:val="18"/>
+          <w:szCs w:val="18"/>
+        </w:rPr>
+      </w:pPr>
+      <w:r>
+        <w:rPr>
+          <w:sz w:val="18"/>
+          <w:szCs w:val="18"/>
+        </w:rPr>
+        <w:t xml:space="preserve">Pełna dokumentacja oraz kod projektu znajdować się będzie w repozytorium: </w:t>
+      </w:r>
+      <w:r>
+        <w:rPr>
+          <w:sz w:val="18"/>
+          <w:szCs w:val="18"/>
+        </w:rPr>
+        <w:fldChar w:fldCharType="begin"/>
+      </w:r>
+      <w:r>
+        <w:rPr>
+          <w:sz w:val="18"/>
+          <w:szCs w:val="18"/>
+        </w:rPr>
+        <w:instrText xml:space="preserve"> HYPERLINK "https://github.com/micxxx/korakarodaro" </w:instrText>
+      </w:r>
+      <w:r>
+        <w:rPr>
+          <w:sz w:val="18"/>
+          <w:szCs w:val="18"/>
+        </w:rPr>
+        <w:fldChar w:fldCharType="separate"/>
+      </w:r>
+      <w:r>
+        <w:rPr>
+          <w:rStyle w:val="Hyperlink"/>
+          <w:sz w:val="18"/>
+          <w:szCs w:val="18"/>
+        </w:rPr>
+        <w:t>https://github.com/micxxx/korakarodaro</w:t>
+      </w:r>
+      <w:r>
+        <w:rPr>
+          <w:rStyle w:val="Hyperlink"/>
+          <w:sz w:val="18"/>
+          <w:szCs w:val="18"/>
+        </w:rPr>
+        <w:fldChar w:fldCharType="end"/>
+      </w:r>
+      <w:r>
+        <w:rPr>
+          <w:sz w:val="18"/>
+          <w:szCs w:val="18"/>
+        </w:rPr>
+        <w:br/>
+      </w:r>
+      <w:r>
+        <w:rPr>
+          <w:color w:val="FF0000"/>
+          <w:sz w:val="18"/>
+          <w:szCs w:val="18"/>
+        </w:rPr>
+        <w:t>którym zajmuje się Michał Daroń.</w:t>
+      </w:r>
+    </w:p>
+    <w:p>
+      <w:pPr>
+        <w:rPr>
+          <w:color w:val="FF0000"/>
+          <w:sz w:val="18"/>
+          <w:szCs w:val="18"/>
+        </w:rPr>
+      </w:pPr>
+      <w:r>
+        <w:rPr>
+          <w:color w:val="FF0000"/>
+          <w:sz w:val="18"/>
+          <w:szCs w:val="18"/>
+        </w:rPr>
+        <w:t>Dokumentacja znajdować się będzie w podkatalogu repozytorium:</w:t>
+      </w:r>
+    </w:p>
+    <w:p>
+      <w:pPr>
+        <w:rPr>
+          <w:sz w:val="18"/>
+          <w:szCs w:val="18"/>
+        </w:rPr>
+      </w:pPr>
+      <w:hyperlink r:id="rId11" w:history="1">
+        <w:r>
+          <w:rPr>
+            <w:rStyle w:val="Hyperlink"/>
+            <w:sz w:val="18"/>
+            <w:szCs w:val="18"/>
+          </w:rPr>
+          <w:t>https://github.com/micxxx/korakarodaro/docs</w:t>
+        </w:r>
+      </w:hyperlink>
+      <w:r>
+        <w:rPr>
+          <w:sz w:val="18"/>
+          <w:szCs w:val="18"/>
+        </w:rPr>
+        <w:t xml:space="preserve">, </w:t>
+      </w:r>
+    </w:p>
+    <w:p>
+      <w:pPr>
+        <w:rPr>
+          <w:color w:val="0000FF" w:themeColor="hyperlink"/>
+          <w:sz w:val="18"/>
+          <w:szCs w:val="18"/>
+          <w:u w:val="single"/>
+        </w:rPr>
+      </w:pPr>
+      <w:r>
+        <w:rPr>
+          <w:sz w:val="18"/>
+          <w:szCs w:val="18"/>
+        </w:rPr>
+        <w:t>co powinno wyeliminować konieczność przeszukiwania całej zawartości repozytorium w celu dotarcia do żądanych dokumentów.</w:t>
+      </w:r>
+    </w:p>
     <w:p/>
     <w:p>
       <w:r>
@@ -168,6 +1383,11 @@
       </w:r>
     </w:p>
     <w:p>
+      <w:pPr>
+        <w:rPr>
+          <w:b/>
+        </w:rPr>
+      </w:pPr>
       <w:r>
         <w:rPr>
           <w:b/>
@@ -175,6 +1395,470 @@
         <w:t xml:space="preserve">6. Narzędzia </w:t>
       </w:r>
     </w:p>
+    <w:p>
+      <w:pPr>
+        <w:rPr>
+          <w:b/>
+        </w:rPr>
+      </w:pPr>
+    </w:p>
+    <w:p>
+      <w:pPr>
+        <w:rPr>
+          <w:sz w:val="18"/>
+          <w:szCs w:val="18"/>
+        </w:rPr>
+      </w:pPr>
+      <w:r>
+        <w:rPr>
+          <w:sz w:val="18"/>
+          <w:szCs w:val="18"/>
+        </w:rPr>
+        <w:t>Oprogramowanie wspomagające pracę na poszczególnych płaszczyznach w trakcie realizacji projektu:</w:t>
+      </w:r>
+    </w:p>
+    <w:tbl>
+      <w:tblPr>
+        <w:tblStyle w:val="TableGrid"/>
+        <w:tblW w:w="0" w:type="auto"/>
+        <w:tblLook w:val="04A0" w:firstRow="1" w:lastRow="0" w:firstColumn="1" w:lastColumn="0" w:noHBand="0" w:noVBand="1"/>
+      </w:tblPr>
+      <w:tblGrid>
+        <w:gridCol w:w="4531"/>
+        <w:gridCol w:w="4531"/>
+      </w:tblGrid>
+      <w:tr>
+        <w:trPr>
+          <w:trHeight w:val="283"/>
+        </w:trPr>
+        <w:tc>
+          <w:tcPr>
+            <w:tcW w:w="4531" w:type="dxa"/>
+            <w:vAlign w:val="center"/>
+          </w:tcPr>
+          <w:p>
+            <w:pPr>
+              <w:rPr>
+                <w:sz w:val="18"/>
+                <w:szCs w:val="18"/>
+              </w:rPr>
+            </w:pPr>
+            <w:r>
+              <w:rPr>
+                <w:sz w:val="18"/>
+                <w:szCs w:val="18"/>
+              </w:rPr>
+              <w:t>Wymagania</w:t>
+            </w:r>
+          </w:p>
+        </w:tc>
+        <w:tc>
+          <w:tcPr>
+            <w:tcW w:w="4531" w:type="dxa"/>
+            <w:vAlign w:val="center"/>
+          </w:tcPr>
+          <w:p>
+            <w:pPr>
+              <w:rPr>
+                <w:sz w:val="18"/>
+                <w:szCs w:val="18"/>
+                <w:lang w:val="en-US"/>
+              </w:rPr>
+            </w:pPr>
+            <w:proofErr w:type="spellStart"/>
+            <w:r>
+              <w:rPr>
+                <w:sz w:val="18"/>
+                <w:szCs w:val="18"/>
+                <w:lang w:val="en-US"/>
+              </w:rPr>
+              <w:t>Edytory</w:t>
+            </w:r>
+            <w:proofErr w:type="spellEnd"/>
+            <w:r>
+              <w:rPr>
+                <w:sz w:val="18"/>
+                <w:szCs w:val="18"/>
+                <w:lang w:val="en-US"/>
+              </w:rPr>
+              <w:t xml:space="preserve"> </w:t>
+            </w:r>
+            <w:proofErr w:type="spellStart"/>
+            <w:r>
+              <w:rPr>
+                <w:sz w:val="18"/>
+                <w:szCs w:val="18"/>
+                <w:lang w:val="en-US"/>
+              </w:rPr>
+              <w:t>tekstu</w:t>
+            </w:r>
+            <w:proofErr w:type="spellEnd"/>
+            <w:r>
+              <w:rPr>
+                <w:sz w:val="18"/>
+                <w:szCs w:val="18"/>
+                <w:lang w:val="en-US"/>
+              </w:rPr>
+              <w:t xml:space="preserve"> (MS Word, </w:t>
+            </w:r>
+            <w:proofErr w:type="spellStart"/>
+            <w:r>
+              <w:rPr>
+                <w:sz w:val="18"/>
+                <w:szCs w:val="18"/>
+                <w:lang w:val="en-US"/>
+              </w:rPr>
+              <w:t>LibreOffice</w:t>
+            </w:r>
+            <w:proofErr w:type="spellEnd"/>
+            <w:r>
+              <w:rPr>
+                <w:sz w:val="18"/>
+                <w:szCs w:val="18"/>
+                <w:lang w:val="en-US"/>
+              </w:rPr>
+              <w:t>)</w:t>
+            </w:r>
+          </w:p>
+        </w:tc>
+        <w:bookmarkStart w:id="0" w:name="_GoBack"/>
+        <w:bookmarkEnd w:id="0"/>
+      </w:tr>
+      <w:tr>
+        <w:trPr>
+          <w:trHeight w:val="283"/>
+        </w:trPr>
+        <w:tc>
+          <w:tcPr>
+            <w:tcW w:w="4531" w:type="dxa"/>
+            <w:vAlign w:val="center"/>
+          </w:tcPr>
+          <w:p>
+            <w:pPr>
+              <w:rPr>
+                <w:sz w:val="18"/>
+                <w:szCs w:val="18"/>
+              </w:rPr>
+            </w:pPr>
+            <w:r>
+              <w:rPr>
+                <w:sz w:val="18"/>
+                <w:szCs w:val="18"/>
+              </w:rPr>
+              <w:t>Modelowanie</w:t>
+            </w:r>
+          </w:p>
+        </w:tc>
+        <w:tc>
+          <w:tcPr>
+            <w:tcW w:w="4531" w:type="dxa"/>
+            <w:vAlign w:val="center"/>
+          </w:tcPr>
+          <w:p>
+            <w:pPr>
+              <w:rPr>
+                <w:sz w:val="18"/>
+                <w:szCs w:val="18"/>
+              </w:rPr>
+            </w:pPr>
+            <w:r>
+              <w:rPr>
+                <w:sz w:val="18"/>
+                <w:szCs w:val="18"/>
+              </w:rPr>
+              <w:t>Enterprise Architect</w:t>
+            </w:r>
+          </w:p>
+        </w:tc>
+      </w:tr>
+      <w:tr>
+        <w:trPr>
+          <w:trHeight w:val="283"/>
+        </w:trPr>
+        <w:tc>
+          <w:tcPr>
+            <w:tcW w:w="4531" w:type="dxa"/>
+            <w:vAlign w:val="center"/>
+          </w:tcPr>
+          <w:p>
+            <w:pPr>
+              <w:rPr>
+                <w:sz w:val="18"/>
+                <w:szCs w:val="18"/>
+              </w:rPr>
+            </w:pPr>
+            <w:r>
+              <w:rPr>
+                <w:sz w:val="18"/>
+                <w:szCs w:val="18"/>
+              </w:rPr>
+              <w:t>Programowanie</w:t>
+            </w:r>
+          </w:p>
+        </w:tc>
+        <w:tc>
+          <w:tcPr>
+            <w:tcW w:w="4531" w:type="dxa"/>
+            <w:vAlign w:val="center"/>
+          </w:tcPr>
+          <w:p>
+            <w:pPr>
+              <w:rPr>
+                <w:sz w:val="18"/>
+                <w:szCs w:val="18"/>
+              </w:rPr>
+            </w:pPr>
+            <w:r>
+              <w:rPr>
+                <w:sz w:val="18"/>
+                <w:szCs w:val="18"/>
+              </w:rPr>
+              <w:t>Eclipse</w:t>
+            </w:r>
+          </w:p>
+        </w:tc>
+      </w:tr>
+      <w:tr>
+        <w:trPr>
+          <w:trHeight w:val="283"/>
+        </w:trPr>
+        <w:tc>
+          <w:tcPr>
+            <w:tcW w:w="4531" w:type="dxa"/>
+            <w:vAlign w:val="center"/>
+          </w:tcPr>
+          <w:p>
+            <w:pPr>
+              <w:rPr>
+                <w:sz w:val="18"/>
+                <w:szCs w:val="18"/>
+              </w:rPr>
+            </w:pPr>
+            <w:r>
+              <w:rPr>
+                <w:sz w:val="18"/>
+                <w:szCs w:val="18"/>
+              </w:rPr>
+              <w:t>GUI</w:t>
+            </w:r>
+          </w:p>
+        </w:tc>
+        <w:tc>
+          <w:tcPr>
+            <w:tcW w:w="4531" w:type="dxa"/>
+            <w:vAlign w:val="center"/>
+          </w:tcPr>
+          <w:p>
+            <w:pPr>
+              <w:rPr>
+                <w:sz w:val="18"/>
+                <w:szCs w:val="18"/>
+              </w:rPr>
+            </w:pPr>
+            <w:r>
+              <w:rPr>
+                <w:sz w:val="18"/>
+                <w:szCs w:val="18"/>
+              </w:rPr>
+              <w:t>Photoshop, Pencil</w:t>
+            </w:r>
+          </w:p>
+        </w:tc>
+      </w:tr>
+      <w:tr>
+        <w:trPr>
+          <w:trHeight w:val="283"/>
+        </w:trPr>
+        <w:tc>
+          <w:tcPr>
+            <w:tcW w:w="4531" w:type="dxa"/>
+            <w:vAlign w:val="center"/>
+          </w:tcPr>
+          <w:p>
+            <w:pPr>
+              <w:rPr>
+                <w:sz w:val="18"/>
+                <w:szCs w:val="18"/>
+              </w:rPr>
+            </w:pPr>
+            <w:r>
+              <w:rPr>
+                <w:sz w:val="18"/>
+                <w:szCs w:val="18"/>
+              </w:rPr>
+              <w:t>Testowanie</w:t>
+            </w:r>
+          </w:p>
+        </w:tc>
+        <w:tc>
+          <w:tcPr>
+            <w:tcW w:w="4531" w:type="dxa"/>
+            <w:vAlign w:val="center"/>
+          </w:tcPr>
+          <w:p>
+            <w:pPr>
+              <w:rPr>
+                <w:sz w:val="18"/>
+                <w:szCs w:val="18"/>
+              </w:rPr>
+            </w:pPr>
+          </w:p>
+        </w:tc>
+      </w:tr>
+      <w:tr>
+        <w:trPr>
+          <w:trHeight w:val="283"/>
+        </w:trPr>
+        <w:tc>
+          <w:tcPr>
+            <w:tcW w:w="4531" w:type="dxa"/>
+            <w:vAlign w:val="center"/>
+          </w:tcPr>
+          <w:p>
+            <w:pPr>
+              <w:rPr>
+                <w:sz w:val="18"/>
+                <w:szCs w:val="18"/>
+              </w:rPr>
+            </w:pPr>
+            <w:r>
+              <w:rPr>
+                <w:sz w:val="18"/>
+                <w:szCs w:val="18"/>
+              </w:rPr>
+              <w:t>Komunikacja</w:t>
+            </w:r>
+          </w:p>
+        </w:tc>
+        <w:tc>
+          <w:tcPr>
+            <w:tcW w:w="4531" w:type="dxa"/>
+            <w:vAlign w:val="center"/>
+          </w:tcPr>
+          <w:p>
+            <w:pPr>
+              <w:rPr>
+                <w:sz w:val="18"/>
+                <w:szCs w:val="18"/>
+                <w:lang w:val="en-US"/>
+              </w:rPr>
+            </w:pPr>
+            <w:proofErr w:type="spellStart"/>
+            <w:r>
+              <w:rPr>
+                <w:sz w:val="18"/>
+                <w:szCs w:val="18"/>
+                <w:lang w:val="en-US"/>
+              </w:rPr>
+              <w:t>Klient</w:t>
+            </w:r>
+            <w:proofErr w:type="spellEnd"/>
+            <w:r>
+              <w:rPr>
+                <w:sz w:val="18"/>
+                <w:szCs w:val="18"/>
+                <w:lang w:val="en-US"/>
+              </w:rPr>
+              <w:t xml:space="preserve"> e-mail, Skype, GG</w:t>
+            </w:r>
+          </w:p>
+        </w:tc>
+      </w:tr>
+      <w:tr>
+        <w:trPr>
+          <w:trHeight w:val="283"/>
+        </w:trPr>
+        <w:tc>
+          <w:tcPr>
+            <w:tcW w:w="4531" w:type="dxa"/>
+            <w:vAlign w:val="center"/>
+          </w:tcPr>
+          <w:p>
+            <w:pPr>
+              <w:rPr>
+                <w:sz w:val="18"/>
+                <w:szCs w:val="18"/>
+              </w:rPr>
+            </w:pPr>
+            <w:r>
+              <w:rPr>
+                <w:sz w:val="18"/>
+                <w:szCs w:val="18"/>
+              </w:rPr>
+              <w:t>Dokumentacja</w:t>
+            </w:r>
+          </w:p>
+        </w:tc>
+        <w:tc>
+          <w:tcPr>
+            <w:tcW w:w="4531" w:type="dxa"/>
+            <w:vAlign w:val="center"/>
+          </w:tcPr>
+          <w:p>
+            <w:pPr>
+              <w:rPr>
+                <w:sz w:val="18"/>
+                <w:szCs w:val="18"/>
+              </w:rPr>
+            </w:pPr>
+            <w:r>
+              <w:rPr>
+                <w:sz w:val="18"/>
+                <w:szCs w:val="18"/>
+              </w:rPr>
+              <w:t>Github</w:t>
+            </w:r>
+          </w:p>
+        </w:tc>
+      </w:tr>
+      <w:tr>
+        <w:trPr>
+          <w:trHeight w:val="283"/>
+        </w:trPr>
+        <w:tc>
+          <w:tcPr>
+            <w:tcW w:w="4531" w:type="dxa"/>
+            <w:vAlign w:val="center"/>
+          </w:tcPr>
+          <w:p>
+            <w:pPr>
+              <w:rPr>
+                <w:sz w:val="18"/>
+                <w:szCs w:val="18"/>
+              </w:rPr>
+            </w:pPr>
+            <w:r>
+              <w:rPr>
+                <w:sz w:val="18"/>
+                <w:szCs w:val="18"/>
+              </w:rPr>
+              <w:t>Zarządzanie</w:t>
+            </w:r>
+          </w:p>
+        </w:tc>
+        <w:tc>
+          <w:tcPr>
+            <w:tcW w:w="4531" w:type="dxa"/>
+            <w:vAlign w:val="center"/>
+          </w:tcPr>
+          <w:p>
+            <w:pPr>
+              <w:rPr>
+                <w:sz w:val="18"/>
+                <w:szCs w:val="18"/>
+              </w:rPr>
+            </w:pPr>
+            <w:r>
+              <w:rPr>
+                <w:sz w:val="18"/>
+                <w:szCs w:val="18"/>
+              </w:rPr>
+              <w:t>Accunote</w:t>
+            </w:r>
+          </w:p>
+        </w:tc>
+      </w:tr>
+    </w:tbl>
     <w:p/>
     <w:p>
       <w:r>
@@ -196,7 +1880,216 @@
 </file>
 
 <file path=word/numbering.xml><?xml version="1.0" encoding="utf-8"?>
-<w:numbering xmlns:wpc="http://schemas.microsoft.com/office/word/2010/wordprocessingCanvas" xmlns:mc="http://schemas.openxmlformats.org/markup-compatibility/2006" xmlns:o="urn:schemas-microsoft-com:office:office" xmlns:r="http://schemas.openxmlformats.org/officeDocument/2006/relationships" xmlns:m="http://schemas.openxmlformats.org/officeDocument/2006/math" xmlns:v="urn:schemas-microsoft-com:vml" xmlns:wp14="http://schemas.microsoft.com/office/word/2010/wordprocessingDrawing" xmlns:wp="http://schemas.openxmlformats.org/drawingml/2006/wordprocessingDrawing" xmlns:w10="urn:schemas-microsoft-com:office:word" xmlns:w="http://schemas.openxmlformats.org/wordprocessingml/2006/main" xmlns:w14="http://schemas.microsoft.com/office/word/2010/wordml" xmlns:wpg="http://schemas.microsoft.com/office/word/2010/wordprocessingGroup" xmlns:wpi="http://schemas.microsoft.com/office/word/2010/wordprocessingInk" xmlns:wne="http://schemas.microsoft.com/office/word/2006/wordml" xmlns:wps="http://schemas.microsoft.com/office/word/2010/wordprocessingShape" mc:Ignorable="w14 wp14"/>
+<w:numbering xmlns:wpc="http://schemas.microsoft.com/office/word/2010/wordprocessingCanvas" xmlns:mc="http://schemas.openxmlformats.org/markup-compatibility/2006" xmlns:o="urn:schemas-microsoft-com:office:office" xmlns:r="http://schemas.openxmlformats.org/officeDocument/2006/relationships" xmlns:m="http://schemas.openxmlformats.org/officeDocument/2006/math" xmlns:v="urn:schemas-microsoft-com:vml" xmlns:wp14="http://schemas.microsoft.com/office/word/2010/wordprocessingDrawing" xmlns:wp="http://schemas.openxmlformats.org/drawingml/2006/wordprocessingDrawing" xmlns:w10="urn:schemas-microsoft-com:office:word" xmlns:w="http://schemas.openxmlformats.org/wordprocessingml/2006/main" xmlns:w14="http://schemas.microsoft.com/office/word/2010/wordml" xmlns:wpg="http://schemas.microsoft.com/office/word/2010/wordprocessingGroup" xmlns:wpi="http://schemas.microsoft.com/office/word/2010/wordprocessingInk" xmlns:wne="http://schemas.microsoft.com/office/word/2006/wordml" xmlns:wps="http://schemas.microsoft.com/office/word/2010/wordprocessingShape" mc:Ignorable="w14 wp14">
+  <w:abstractNum w:abstractNumId="0">
+    <w:nsid w:val="27115EFB"/>
+    <w:multiLevelType w:val="hybridMultilevel"/>
+    <w:tmpl w:val="29A645E8"/>
+    <w:lvl w:ilvl="0" w:tplc="0415000F">
+      <w:start w:val="1"/>
+      <w:numFmt w:val="decimal"/>
+      <w:lvlText w:val="%1."/>
+      <w:lvlJc w:val="left"/>
+      <w:pPr>
+        <w:ind w:left="720" w:hanging="360"/>
+      </w:pPr>
+      <w:rPr>
+        <w:rFonts w:hint="default"/>
+      </w:rPr>
+    </w:lvl>
+    <w:lvl w:ilvl="1" w:tplc="04150019" w:tentative="1">
+      <w:start w:val="1"/>
+      <w:numFmt w:val="lowerLetter"/>
+      <w:lvlText w:val="%2."/>
+      <w:lvlJc w:val="left"/>
+      <w:pPr>
+        <w:ind w:left="1440" w:hanging="360"/>
+      </w:pPr>
+    </w:lvl>
+    <w:lvl w:ilvl="2" w:tplc="0415001B" w:tentative="1">
+      <w:start w:val="1"/>
+      <w:numFmt w:val="lowerRoman"/>
+      <w:lvlText w:val="%3."/>
+      <w:lvlJc w:val="right"/>
+      <w:pPr>
+        <w:ind w:left="2160" w:hanging="180"/>
+      </w:pPr>
+    </w:lvl>
+    <w:lvl w:ilvl="3" w:tplc="0415000F" w:tentative="1">
+      <w:start w:val="1"/>
+      <w:numFmt w:val="decimal"/>
+      <w:lvlText w:val="%4."/>
+      <w:lvlJc w:val="left"/>
+      <w:pPr>
+        <w:ind w:left="2880" w:hanging="360"/>
+      </w:pPr>
+    </w:lvl>
+    <w:lvl w:ilvl="4" w:tplc="04150019" w:tentative="1">
+      <w:start w:val="1"/>
+      <w:numFmt w:val="lowerLetter"/>
+      <w:lvlText w:val="%5."/>
+      <w:lvlJc w:val="left"/>
+      <w:pPr>
+        <w:ind w:left="3600" w:hanging="360"/>
+      </w:pPr>
+    </w:lvl>
+    <w:lvl w:ilvl="5" w:tplc="0415001B" w:tentative="1">
+      <w:start w:val="1"/>
+      <w:numFmt w:val="lowerRoman"/>
+      <w:lvlText w:val="%6."/>
+      <w:lvlJc w:val="right"/>
+      <w:pPr>
+        <w:ind w:left="4320" w:hanging="180"/>
+      </w:pPr>
+    </w:lvl>
+    <w:lvl w:ilvl="6" w:tplc="0415000F" w:tentative="1">
+      <w:start w:val="1"/>
+      <w:numFmt w:val="decimal"/>
+      <w:lvlText w:val="%7."/>
+      <w:lvlJc w:val="left"/>
+      <w:pPr>
+        <w:ind w:left="5040" w:hanging="360"/>
+      </w:pPr>
+    </w:lvl>
+    <w:lvl w:ilvl="7" w:tplc="04150019" w:tentative="1">
+      <w:start w:val="1"/>
+      <w:numFmt w:val="lowerLetter"/>
+      <w:lvlText w:val="%8."/>
+      <w:lvlJc w:val="left"/>
+      <w:pPr>
+        <w:ind w:left="5760" w:hanging="360"/>
+      </w:pPr>
+    </w:lvl>
+    <w:lvl w:ilvl="8" w:tplc="0415001B" w:tentative="1">
+      <w:start w:val="1"/>
+      <w:numFmt w:val="lowerRoman"/>
+      <w:lvlText w:val="%9."/>
+      <w:lvlJc w:val="right"/>
+      <w:pPr>
+        <w:ind w:left="6480" w:hanging="180"/>
+      </w:pPr>
+    </w:lvl>
+  </w:abstractNum>
+  <w:abstractNum w:abstractNumId="1">
+    <w:nsid w:val="50E8091F"/>
+    <w:multiLevelType w:val="hybridMultilevel"/>
+    <w:tmpl w:val="11B25750"/>
+    <w:lvl w:ilvl="0" w:tplc="04150001">
+      <w:start w:val="1"/>
+      <w:numFmt w:val="bullet"/>
+      <w:lvlText w:val=""/>
+      <w:lvlJc w:val="left"/>
+      <w:pPr>
+        <w:ind w:left="720" w:hanging="360"/>
+      </w:pPr>
+      <w:rPr>
+        <w:rFonts w:ascii="Symbol" w:hAnsi="Symbol" w:hint="default"/>
+      </w:rPr>
+    </w:lvl>
+    <w:lvl w:ilvl="1" w:tplc="04150003">
+      <w:start w:val="1"/>
+      <w:numFmt w:val="bullet"/>
+      <w:lvlText w:val="o"/>
+      <w:lvlJc w:val="left"/>
+      <w:pPr>
+        <w:ind w:left="1440" w:hanging="360"/>
+      </w:pPr>
+      <w:rPr>
+        <w:rFonts w:ascii="Courier New" w:hAnsi="Courier New" w:cs="Courier New" w:hint="default"/>
+      </w:rPr>
+    </w:lvl>
+    <w:lvl w:ilvl="2" w:tplc="04150005" w:tentative="1">
+      <w:start w:val="1"/>
+      <w:numFmt w:val="bullet"/>
+      <w:lvlText w:val=""/>
+      <w:lvlJc w:val="left"/>
+      <w:pPr>
+        <w:ind w:left="2160" w:hanging="360"/>
+      </w:pPr>
+      <w:rPr>
+        <w:rFonts w:ascii="Wingdings" w:hAnsi="Wingdings" w:hint="default"/>
+      </w:rPr>
+    </w:lvl>
+    <w:lvl w:ilvl="3" w:tplc="04150001" w:tentative="1">
+      <w:start w:val="1"/>
+      <w:numFmt w:val="bullet"/>
+      <w:lvlText w:val=""/>
+      <w:lvlJc w:val="left"/>
+      <w:pPr>
+        <w:ind w:left="2880" w:hanging="360"/>
+      </w:pPr>
+      <w:rPr>
+        <w:rFonts w:ascii="Symbol" w:hAnsi="Symbol" w:hint="default"/>
+      </w:rPr>
+    </w:lvl>
+    <w:lvl w:ilvl="4" w:tplc="04150003" w:tentative="1">
+      <w:start w:val="1"/>
+      <w:numFmt w:val="bullet"/>
+      <w:lvlText w:val="o"/>
+      <w:lvlJc w:val="left"/>
+      <w:pPr>
+        <w:ind w:left="3600" w:hanging="360"/>
+      </w:pPr>
+      <w:rPr>
+        <w:rFonts w:ascii="Courier New" w:hAnsi="Courier New" w:cs="Courier New" w:hint="default"/>
+      </w:rPr>
+    </w:lvl>
+    <w:lvl w:ilvl="5" w:tplc="04150005" w:tentative="1">
+      <w:start w:val="1"/>
+      <w:numFmt w:val="bullet"/>
+      <w:lvlText w:val=""/>
+      <w:lvlJc w:val="left"/>
+      <w:pPr>
+        <w:ind w:left="4320" w:hanging="360"/>
+      </w:pPr>
+      <w:rPr>
+        <w:rFonts w:ascii="Wingdings" w:hAnsi="Wingdings" w:hint="default"/>
+      </w:rPr>
+    </w:lvl>
+    <w:lvl w:ilvl="6" w:tplc="04150001" w:tentative="1">
+      <w:start w:val="1"/>
+      <w:numFmt w:val="bullet"/>
+      <w:lvlText w:val=""/>
+      <w:lvlJc w:val="left"/>
+      <w:pPr>
+        <w:ind w:left="5040" w:hanging="360"/>
+      </w:pPr>
+      <w:rPr>
+        <w:rFonts w:ascii="Symbol" w:hAnsi="Symbol" w:hint="default"/>
+      </w:rPr>
+    </w:lvl>
+    <w:lvl w:ilvl="7" w:tplc="04150003" w:tentative="1">
+      <w:start w:val="1"/>
+      <w:numFmt w:val="bullet"/>
+      <w:lvlText w:val="o"/>
+      <w:lvlJc w:val="left"/>
+      <w:pPr>
+        <w:ind w:left="5760" w:hanging="360"/>
+      </w:pPr>
+      <w:rPr>
+        <w:rFonts w:ascii="Courier New" w:hAnsi="Courier New" w:cs="Courier New" w:hint="default"/>
+      </w:rPr>
+    </w:lvl>
+    <w:lvl w:ilvl="8" w:tplc="04150005" w:tentative="1">
+      <w:start w:val="1"/>
+      <w:numFmt w:val="bullet"/>
+      <w:lvlText w:val=""/>
+      <w:lvlJc w:val="left"/>
+      <w:pPr>
+        <w:ind w:left="6480" w:hanging="360"/>
+      </w:pPr>
+      <w:rPr>
+        <w:rFonts w:ascii="Wingdings" w:hAnsi="Wingdings" w:hint="default"/>
+      </w:rPr>
+    </w:lvl>
+  </w:abstractNum>
+  <w:num w:numId="1">
+    <w:abstractNumId w:val="0"/>
+  </w:num>
+  <w:num w:numId="2">
+    <w:abstractNumId w:val="1"/>
+  </w:num>
+</w:numbering>
 </file>
 
 <file path=word/styles.xml><?xml version="1.0" encoding="utf-8"?>
@@ -242,7 +2135,7 @@
     <w:lsdException w:name="Subtitle" w:semiHidden="0" w:uiPriority="11" w:unhideWhenUsed="0" w:qFormat="1"/>
     <w:lsdException w:name="Strong" w:semiHidden="0" w:uiPriority="22" w:unhideWhenUsed="0" w:qFormat="1"/>
     <w:lsdException w:name="Emphasis" w:semiHidden="0" w:uiPriority="20" w:unhideWhenUsed="0" w:qFormat="1"/>
-    <w:lsdException w:name="Table Grid" w:semiHidden="0" w:uiPriority="59" w:unhideWhenUsed="0"/>
+    <w:lsdException w:name="Table Grid" w:semiHidden="0" w:uiPriority="39" w:unhideWhenUsed="0"/>
     <w:lsdException w:name="Placeholder Text" w:unhideWhenUsed="0"/>
     <w:lsdException w:name="No Spacing" w:semiHidden="0" w:uiPriority="1" w:unhideWhenUsed="0" w:qFormat="1"/>
     <w:lsdException w:name="Light Shading" w:semiHidden="0" w:uiPriority="60" w:unhideWhenUsed="0"/>
@@ -355,7 +2248,7 @@
     <w:lsdException w:name="Bibliography" w:uiPriority="37"/>
     <w:lsdException w:name="TOC Heading" w:uiPriority="39" w:qFormat="1"/>
   </w:latentStyles>
-  <w:style w:type="paragraph" w:default="1" w:styleId="Normalny">
+  <w:style w:type="paragraph" w:default="1" w:styleId="Normal">
     <w:name w:val="Normal"/>
     <w:pPr>
       <w:spacing w:after="0"/>
@@ -365,10 +2258,10 @@
       <w:color w:val="000000"/>
     </w:rPr>
   </w:style>
-  <w:style w:type="paragraph" w:styleId="Nagwek1">
+  <w:style w:type="paragraph" w:styleId="Heading1">
     <w:name w:val="heading 1"/>
-    <w:basedOn w:val="Normalny"/>
-    <w:next w:val="Normalny"/>
+    <w:basedOn w:val="Normal"/>
+    <w:next w:val="Normal"/>
     <w:pPr>
       <w:spacing w:before="200"/>
       <w:outlineLvl w:val="0"/>
@@ -378,10 +2271,10 @@
       <w:sz w:val="32"/>
     </w:rPr>
   </w:style>
-  <w:style w:type="paragraph" w:styleId="Nagwek2">
+  <w:style w:type="paragraph" w:styleId="Heading2">
     <w:name w:val="heading 2"/>
-    <w:basedOn w:val="Normalny"/>
-    <w:next w:val="Normalny"/>
+    <w:basedOn w:val="Normal"/>
+    <w:next w:val="Normal"/>
     <w:pPr>
       <w:spacing w:before="200"/>
       <w:outlineLvl w:val="1"/>
@@ -392,10 +2285,10 @@
       <w:sz w:val="26"/>
     </w:rPr>
   </w:style>
-  <w:style w:type="paragraph" w:styleId="Nagwek3">
+  <w:style w:type="paragraph" w:styleId="Heading3">
     <w:name w:val="heading 3"/>
-    <w:basedOn w:val="Normalny"/>
-    <w:next w:val="Normalny"/>
+    <w:basedOn w:val="Normal"/>
+    <w:next w:val="Normal"/>
     <w:pPr>
       <w:spacing w:before="160"/>
       <w:outlineLvl w:val="2"/>
@@ -407,10 +2300,10 @@
       <w:sz w:val="24"/>
     </w:rPr>
   </w:style>
-  <w:style w:type="paragraph" w:styleId="Nagwek4">
+  <w:style w:type="paragraph" w:styleId="Heading4">
     <w:name w:val="heading 4"/>
-    <w:basedOn w:val="Normalny"/>
-    <w:next w:val="Normalny"/>
+    <w:basedOn w:val="Normal"/>
+    <w:next w:val="Normal"/>
     <w:pPr>
       <w:spacing w:before="160"/>
       <w:outlineLvl w:val="3"/>
@@ -421,10 +2314,10 @@
       <w:u w:val="single"/>
     </w:rPr>
   </w:style>
-  <w:style w:type="paragraph" w:styleId="Nagwek5">
+  <w:style w:type="paragraph" w:styleId="Heading5">
     <w:name w:val="heading 5"/>
-    <w:basedOn w:val="Normalny"/>
-    <w:next w:val="Normalny"/>
+    <w:basedOn w:val="Normal"/>
+    <w:next w:val="Normal"/>
     <w:pPr>
       <w:spacing w:before="160"/>
       <w:outlineLvl w:val="4"/>
@@ -434,10 +2327,10 @@
       <w:color w:val="666666"/>
     </w:rPr>
   </w:style>
-  <w:style w:type="paragraph" w:styleId="Nagwek6">
+  <w:style w:type="paragraph" w:styleId="Heading6">
     <w:name w:val="heading 6"/>
-    <w:basedOn w:val="Normalny"/>
-    <w:next w:val="Normalny"/>
+    <w:basedOn w:val="Normal"/>
+    <w:next w:val="Normal"/>
     <w:pPr>
       <w:spacing w:before="160"/>
       <w:outlineLvl w:val="5"/>
@@ -448,13 +2341,13 @@
       <w:color w:val="666666"/>
     </w:rPr>
   </w:style>
-  <w:style w:type="character" w:default="1" w:styleId="Domylnaczcionkaakapitu">
+  <w:style w:type="character" w:default="1" w:styleId="DefaultParagraphFont">
     <w:name w:val="Default Paragraph Font"/>
     <w:uiPriority w:val="1"/>
     <w:semiHidden/>
     <w:unhideWhenUsed/>
   </w:style>
-  <w:style w:type="table" w:default="1" w:styleId="Standardowy">
+  <w:style w:type="table" w:default="1" w:styleId="TableNormal">
     <w:name w:val="Normal Table"/>
     <w:uiPriority w:val="99"/>
     <w:semiHidden/>
@@ -469,25 +2362,25 @@
       </w:tblCellMar>
     </w:tblPr>
   </w:style>
-  <w:style w:type="numbering" w:default="1" w:styleId="Bezlisty">
+  <w:style w:type="numbering" w:default="1" w:styleId="NoList">
     <w:name w:val="No List"/>
     <w:uiPriority w:val="99"/>
     <w:semiHidden/>
     <w:unhideWhenUsed/>
   </w:style>
-  <w:style w:type="paragraph" w:styleId="Tytu">
+  <w:style w:type="paragraph" w:styleId="Title">
     <w:name w:val="Title"/>
-    <w:basedOn w:val="Normalny"/>
-    <w:next w:val="Normalny"/>
+    <w:basedOn w:val="Normal"/>
+    <w:next w:val="Normal"/>
     <w:rPr>
       <w:rFonts w:ascii="Trebuchet MS" w:eastAsia="Trebuchet MS" w:hAnsi="Trebuchet MS" w:cs="Trebuchet MS"/>
       <w:sz w:val="42"/>
     </w:rPr>
   </w:style>
-  <w:style w:type="paragraph" w:styleId="Podtytu">
+  <w:style w:type="paragraph" w:styleId="Subtitle">
     <w:name w:val="Subtitle"/>
-    <w:basedOn w:val="Normalny"/>
-    <w:next w:val="Normalny"/>
+    <w:basedOn w:val="Normal"/>
+    <w:next w:val="Normal"/>
     <w:pPr>
       <w:spacing w:after="200"/>
     </w:pPr>
@@ -497,6 +2390,89 @@
       <w:color w:val="666666"/>
       <w:sz w:val="26"/>
     </w:rPr>
+  </w:style>
+  <w:style w:type="character" w:styleId="Hyperlink">
+    <w:name w:val="Hyperlink"/>
+    <w:basedOn w:val="DefaultParagraphFont"/>
+    <w:uiPriority w:val="99"/>
+    <w:unhideWhenUsed/>
+    <w:rsid w:val="00AE1250"/>
+    <w:rPr>
+      <w:color w:val="0000FF" w:themeColor="hyperlink"/>
+      <w:u w:val="single"/>
+    </w:rPr>
+  </w:style>
+  <w:style w:type="paragraph" w:styleId="ListParagraph">
+    <w:name w:val="List Paragraph"/>
+    <w:basedOn w:val="Normal"/>
+    <w:uiPriority w:val="34"/>
+    <w:qFormat/>
+    <w:rsid w:val="00AE1250"/>
+    <w:pPr>
+      <w:ind w:left="720"/>
+      <w:contextualSpacing/>
+    </w:pPr>
+  </w:style>
+  <w:style w:type="paragraph" w:styleId="BalloonText">
+    <w:name w:val="Balloon Text"/>
+    <w:basedOn w:val="Normal"/>
+    <w:link w:val="BalloonTextChar"/>
+    <w:uiPriority w:val="99"/>
+    <w:semiHidden/>
+    <w:unhideWhenUsed/>
+    <w:rsid w:val="00475762"/>
+    <w:pPr>
+      <w:spacing w:line="240" w:lineRule="auto"/>
+    </w:pPr>
+    <w:rPr>
+      <w:rFonts w:ascii="Tahoma" w:hAnsi="Tahoma" w:cs="Tahoma"/>
+      <w:sz w:val="16"/>
+      <w:szCs w:val="16"/>
+    </w:rPr>
+  </w:style>
+  <w:style w:type="character" w:customStyle="1" w:styleId="BalloonTextChar">
+    <w:name w:val="Balloon Text Char"/>
+    <w:basedOn w:val="DefaultParagraphFont"/>
+    <w:link w:val="BalloonText"/>
+    <w:uiPriority w:val="99"/>
+    <w:semiHidden/>
+    <w:rsid w:val="00475762"/>
+    <w:rPr>
+      <w:rFonts w:ascii="Tahoma" w:eastAsia="Arial" w:hAnsi="Tahoma" w:cs="Tahoma"/>
+      <w:color w:val="000000"/>
+      <w:sz w:val="16"/>
+      <w:szCs w:val="16"/>
+    </w:rPr>
+  </w:style>
+  <w:style w:type="table" w:styleId="TableGrid">
+    <w:name w:val="Table Grid"/>
+    <w:basedOn w:val="TableNormal"/>
+    <w:uiPriority w:val="39"/>
+    <w:rsid w:val="006B07D4"/>
+    <w:pPr>
+      <w:spacing w:after="0" w:line="240" w:lineRule="auto"/>
+    </w:pPr>
+    <w:rPr>
+      <w:rFonts w:eastAsiaTheme="minorHAnsi"/>
+      <w:lang w:eastAsia="en-US"/>
+    </w:rPr>
+    <w:tblPr>
+      <w:tblInd w:w="0" w:type="dxa"/>
+      <w:tblBorders>
+        <w:top w:val="single" w:sz="4" w:space="0" w:color="auto"/>
+        <w:left w:val="single" w:sz="4" w:space="0" w:color="auto"/>
+        <w:bottom w:val="single" w:sz="4" w:space="0" w:color="auto"/>
+        <w:right w:val="single" w:sz="4" w:space="0" w:color="auto"/>
+        <w:insideH w:val="single" w:sz="4" w:space="0" w:color="auto"/>
+        <w:insideV w:val="single" w:sz="4" w:space="0" w:color="auto"/>
+      </w:tblBorders>
+      <w:tblCellMar>
+        <w:top w:w="0" w:type="dxa"/>
+        <w:left w:w="108" w:type="dxa"/>
+        <w:bottom w:w="0" w:type="dxa"/>
+        <w:right w:w="108" w:type="dxa"/>
+      </w:tblCellMar>
+    </w:tblPr>
   </w:style>
 </w:styles>
 </file>
@@ -544,7 +2520,7 @@
     <w:lsdException w:name="Subtitle" w:semiHidden="0" w:uiPriority="11" w:unhideWhenUsed="0" w:qFormat="1"/>
     <w:lsdException w:name="Strong" w:semiHidden="0" w:uiPriority="22" w:unhideWhenUsed="0" w:qFormat="1"/>
     <w:lsdException w:name="Emphasis" w:semiHidden="0" w:uiPriority="20" w:unhideWhenUsed="0" w:qFormat="1"/>
-    <w:lsdException w:name="Table Grid" w:semiHidden="0" w:uiPriority="59" w:unhideWhenUsed="0"/>
+    <w:lsdException w:name="Table Grid" w:semiHidden="0" w:uiPriority="39" w:unhideWhenUsed="0"/>
     <w:lsdException w:name="Placeholder Text" w:unhideWhenUsed="0"/>
     <w:lsdException w:name="No Spacing" w:semiHidden="0" w:uiPriority="1" w:unhideWhenUsed="0" w:qFormat="1"/>
     <w:lsdException w:name="Light Shading" w:semiHidden="0" w:uiPriority="60" w:unhideWhenUsed="0"/>
@@ -657,7 +2633,7 @@
     <w:lsdException w:name="Bibliography" w:uiPriority="37"/>
     <w:lsdException w:name="TOC Heading" w:uiPriority="39" w:qFormat="1"/>
   </w:latentStyles>
-  <w:style w:type="paragraph" w:default="1" w:styleId="Normalny">
+  <w:style w:type="paragraph" w:default="1" w:styleId="Normal">
     <w:name w:val="Normal"/>
     <w:pPr>
       <w:spacing w:after="0"/>
@@ -667,10 +2643,10 @@
       <w:color w:val="000000"/>
     </w:rPr>
   </w:style>
-  <w:style w:type="paragraph" w:styleId="Nagwek1">
+  <w:style w:type="paragraph" w:styleId="Heading1">
     <w:name w:val="heading 1"/>
-    <w:basedOn w:val="Normalny"/>
-    <w:next w:val="Normalny"/>
+    <w:basedOn w:val="Normal"/>
+    <w:next w:val="Normal"/>
     <w:pPr>
       <w:spacing w:before="200"/>
       <w:outlineLvl w:val="0"/>
@@ -680,10 +2656,10 @@
       <w:sz w:val="32"/>
     </w:rPr>
   </w:style>
-  <w:style w:type="paragraph" w:styleId="Nagwek2">
+  <w:style w:type="paragraph" w:styleId="Heading2">
     <w:name w:val="heading 2"/>
-    <w:basedOn w:val="Normalny"/>
-    <w:next w:val="Normalny"/>
+    <w:basedOn w:val="Normal"/>
+    <w:next w:val="Normal"/>
     <w:pPr>
       <w:spacing w:before="200"/>
       <w:outlineLvl w:val="1"/>
@@ -694,10 +2670,10 @@
       <w:sz w:val="26"/>
     </w:rPr>
   </w:style>
-  <w:style w:type="paragraph" w:styleId="Nagwek3">
+  <w:style w:type="paragraph" w:styleId="Heading3">
     <w:name w:val="heading 3"/>
-    <w:basedOn w:val="Normalny"/>
-    <w:next w:val="Normalny"/>
+    <w:basedOn w:val="Normal"/>
+    <w:next w:val="Normal"/>
     <w:pPr>
       <w:spacing w:before="160"/>
       <w:outlineLvl w:val="2"/>
@@ -709,10 +2685,10 @@
       <w:sz w:val="24"/>
     </w:rPr>
   </w:style>
-  <w:style w:type="paragraph" w:styleId="Nagwek4">
+  <w:style w:type="paragraph" w:styleId="Heading4">
     <w:name w:val="heading 4"/>
-    <w:basedOn w:val="Normalny"/>
-    <w:next w:val="Normalny"/>
+    <w:basedOn w:val="Normal"/>
+    <w:next w:val="Normal"/>
     <w:pPr>
       <w:spacing w:before="160"/>
       <w:outlineLvl w:val="3"/>
@@ -723,10 +2699,10 @@
       <w:u w:val="single"/>
     </w:rPr>
   </w:style>
-  <w:style w:type="paragraph" w:styleId="Nagwek5">
+  <w:style w:type="paragraph" w:styleId="Heading5">
     <w:name w:val="heading 5"/>
-    <w:basedOn w:val="Normalny"/>
-    <w:next w:val="Normalny"/>
+    <w:basedOn w:val="Normal"/>
+    <w:next w:val="Normal"/>
     <w:pPr>
       <w:spacing w:before="160"/>
       <w:outlineLvl w:val="4"/>
@@ -736,10 +2712,10 @@
       <w:color w:val="666666"/>
     </w:rPr>
   </w:style>
-  <w:style w:type="paragraph" w:styleId="Nagwek6">
+  <w:style w:type="paragraph" w:styleId="Heading6">
     <w:name w:val="heading 6"/>
-    <w:basedOn w:val="Normalny"/>
-    <w:next w:val="Normalny"/>
+    <w:basedOn w:val="Normal"/>
+    <w:next w:val="Normal"/>
     <w:pPr>
       <w:spacing w:before="160"/>
       <w:outlineLvl w:val="5"/>
@@ -750,13 +2726,13 @@
       <w:color w:val="666666"/>
     </w:rPr>
   </w:style>
-  <w:style w:type="character" w:default="1" w:styleId="Domylnaczcionkaakapitu">
+  <w:style w:type="character" w:default="1" w:styleId="DefaultParagraphFont">
     <w:name w:val="Default Paragraph Font"/>
     <w:uiPriority w:val="1"/>
     <w:semiHidden/>
     <w:unhideWhenUsed/>
   </w:style>
-  <w:style w:type="table" w:default="1" w:styleId="Standardowy">
+  <w:style w:type="table" w:default="1" w:styleId="TableNormal">
     <w:name w:val="Normal Table"/>
     <w:uiPriority w:val="99"/>
     <w:semiHidden/>
@@ -771,25 +2747,25 @@
       </w:tblCellMar>
     </w:tblPr>
   </w:style>
-  <w:style w:type="numbering" w:default="1" w:styleId="Bezlisty">
+  <w:style w:type="numbering" w:default="1" w:styleId="NoList">
     <w:name w:val="No List"/>
     <w:uiPriority w:val="99"/>
     <w:semiHidden/>
     <w:unhideWhenUsed/>
   </w:style>
-  <w:style w:type="paragraph" w:styleId="Tytu">
+  <w:style w:type="paragraph" w:styleId="Title">
     <w:name w:val="Title"/>
-    <w:basedOn w:val="Normalny"/>
-    <w:next w:val="Normalny"/>
+    <w:basedOn w:val="Normal"/>
+    <w:next w:val="Normal"/>
     <w:rPr>
       <w:rFonts w:ascii="Trebuchet MS" w:eastAsia="Trebuchet MS" w:hAnsi="Trebuchet MS" w:cs="Trebuchet MS"/>
       <w:sz w:val="42"/>
     </w:rPr>
   </w:style>
-  <w:style w:type="paragraph" w:styleId="Podtytu">
+  <w:style w:type="paragraph" w:styleId="Subtitle">
     <w:name w:val="Subtitle"/>
-    <w:basedOn w:val="Normalny"/>
-    <w:next w:val="Normalny"/>
+    <w:basedOn w:val="Normal"/>
+    <w:next w:val="Normal"/>
     <w:pPr>
       <w:spacing w:after="200"/>
     </w:pPr>
@@ -799,6 +2775,89 @@
       <w:color w:val="666666"/>
       <w:sz w:val="26"/>
     </w:rPr>
+  </w:style>
+  <w:style w:type="character" w:styleId="Hyperlink">
+    <w:name w:val="Hyperlink"/>
+    <w:basedOn w:val="DefaultParagraphFont"/>
+    <w:uiPriority w:val="99"/>
+    <w:unhideWhenUsed/>
+    <w:rsid w:val="00AE1250"/>
+    <w:rPr>
+      <w:color w:val="0000FF" w:themeColor="hyperlink"/>
+      <w:u w:val="single"/>
+    </w:rPr>
+  </w:style>
+  <w:style w:type="paragraph" w:styleId="ListParagraph">
+    <w:name w:val="List Paragraph"/>
+    <w:basedOn w:val="Normal"/>
+    <w:uiPriority w:val="34"/>
+    <w:qFormat/>
+    <w:rsid w:val="00AE1250"/>
+    <w:pPr>
+      <w:ind w:left="720"/>
+      <w:contextualSpacing/>
+    </w:pPr>
+  </w:style>
+  <w:style w:type="paragraph" w:styleId="BalloonText">
+    <w:name w:val="Balloon Text"/>
+    <w:basedOn w:val="Normal"/>
+    <w:link w:val="BalloonTextChar"/>
+    <w:uiPriority w:val="99"/>
+    <w:semiHidden/>
+    <w:unhideWhenUsed/>
+    <w:rsid w:val="00475762"/>
+    <w:pPr>
+      <w:spacing w:line="240" w:lineRule="auto"/>
+    </w:pPr>
+    <w:rPr>
+      <w:rFonts w:ascii="Tahoma" w:hAnsi="Tahoma" w:cs="Tahoma"/>
+      <w:sz w:val="16"/>
+      <w:szCs w:val="16"/>
+    </w:rPr>
+  </w:style>
+  <w:style w:type="character" w:customStyle="1" w:styleId="BalloonTextChar">
+    <w:name w:val="Balloon Text Char"/>
+    <w:basedOn w:val="DefaultParagraphFont"/>
+    <w:link w:val="BalloonText"/>
+    <w:uiPriority w:val="99"/>
+    <w:semiHidden/>
+    <w:rsid w:val="00475762"/>
+    <w:rPr>
+      <w:rFonts w:ascii="Tahoma" w:eastAsia="Arial" w:hAnsi="Tahoma" w:cs="Tahoma"/>
+      <w:color w:val="000000"/>
+      <w:sz w:val="16"/>
+      <w:szCs w:val="16"/>
+    </w:rPr>
+  </w:style>
+  <w:style w:type="table" w:styleId="TableGrid">
+    <w:name w:val="Table Grid"/>
+    <w:basedOn w:val="TableNormal"/>
+    <w:uiPriority w:val="39"/>
+    <w:rsid w:val="006B07D4"/>
+    <w:pPr>
+      <w:spacing w:after="0" w:line="240" w:lineRule="auto"/>
+    </w:pPr>
+    <w:rPr>
+      <w:rFonts w:eastAsiaTheme="minorHAnsi"/>
+      <w:lang w:eastAsia="en-US"/>
+    </w:rPr>
+    <w:tblPr>
+      <w:tblInd w:w="0" w:type="dxa"/>
+      <w:tblBorders>
+        <w:top w:val="single" w:sz="4" w:space="0" w:color="auto"/>
+        <w:left w:val="single" w:sz="4" w:space="0" w:color="auto"/>
+        <w:bottom w:val="single" w:sz="4" w:space="0" w:color="auto"/>
+        <w:right w:val="single" w:sz="4" w:space="0" w:color="auto"/>
+        <w:insideH w:val="single" w:sz="4" w:space="0" w:color="auto"/>
+        <w:insideV w:val="single" w:sz="4" w:space="0" w:color="auto"/>
+      </w:tblBorders>
+      <w:tblCellMar>
+        <w:top w:w="0" w:type="dxa"/>
+        <w:left w:w="108" w:type="dxa"/>
+        <w:bottom w:w="0" w:type="dxa"/>
+        <w:right w:w="108" w:type="dxa"/>
+      </w:tblCellMar>
+    </w:tblPr>
   </w:style>
 </w:styles>
 </file>

</xml_diff>

<commit_message>
P1 - Infrastruktura v0.9.1
Uf.
</commit_message>
<xml_diff>
--- a/RPI-Infrastrukturaprojektu.docx
+++ b/RPI-Infrastrukturaprojektu.docx
@@ -95,6 +95,14 @@
         </w:rPr>
         <w:t>wość całkowitej blokady systemu. System współpracuje z systemem urządzeń GPS, które dostarcza informacji o lokalizacji wszystkich agentów oraz innych zasobów wykorzystywanych podczas realizacji zlecenia.</w:t>
       </w:r>
+    </w:p>
+    <w:p>
+      <w:pPr>
+        <w:rPr>
+          <w:sz w:val="18"/>
+          <w:szCs w:val="18"/>
+        </w:rPr>
+      </w:pPr>
     </w:p>
     <w:p>
       <w:pPr>
@@ -661,43 +669,16 @@
         </w:rPr>
         <w:t xml:space="preserve">Michał Daroń:  </w:t>
       </w:r>
-      <w:r>
-        <w:rPr>
-          <w:sz w:val="18"/>
-          <w:szCs w:val="18"/>
-        </w:rPr>
-        <w:fldChar w:fldCharType="begin"/>
-      </w:r>
-      <w:r>
-        <w:rPr>
-          <w:sz w:val="18"/>
-          <w:szCs w:val="18"/>
-        </w:rPr>
-        <w:instrText xml:space="preserve"> HYPERLINK "mailto:micx@naszafirma.pl" </w:instrText>
-      </w:r>
-      <w:r>
-        <w:rPr>
-          <w:sz w:val="18"/>
-          <w:szCs w:val="18"/>
-        </w:rPr>
-        <w:fldChar w:fldCharType="separate"/>
-      </w:r>
-      <w:r>
-        <w:rPr>
-          <w:rStyle w:val="Hyperlink"/>
-          <w:sz w:val="18"/>
-          <w:szCs w:val="18"/>
-        </w:rPr>
-        <w:t>micx@naszafirma.pl</w:t>
-      </w:r>
-      <w:r>
-        <w:rPr>
-          <w:rStyle w:val="Hyperlink"/>
-          <w:sz w:val="18"/>
-          <w:szCs w:val="18"/>
-        </w:rPr>
-        <w:fldChar w:fldCharType="end"/>
-      </w:r>
+      <w:hyperlink r:id="rId9" w:history="1">
+        <w:r>
+          <w:rPr>
+            <w:rStyle w:val="Hyperlink"/>
+            <w:sz w:val="18"/>
+            <w:szCs w:val="18"/>
+          </w:rPr>
+          <w:t>micx@naszafirma.pl</w:t>
+        </w:r>
+      </w:hyperlink>
       <w:r>
         <w:rPr>
           <w:sz w:val="18"/>
@@ -782,7 +763,7 @@
         </w:rPr>
         <w:t xml:space="preserve">: </w:t>
       </w:r>
-      <w:hyperlink r:id="rId9" w:history="1">
+      <w:hyperlink r:id="rId10" w:history="1">
         <w:r>
           <w:rPr>
             <w:rStyle w:val="Hyperlink"/>
@@ -1167,7 +1148,7 @@
                     <pic:cNvPicPr/>
                   </pic:nvPicPr>
                   <pic:blipFill rotWithShape="1">
-                    <a:blip r:embed="rId10"/>
+                    <a:blip r:embed="rId11"/>
                     <a:srcRect l="6779" t="20584" r="8069" b="9135"/>
                     <a:stretch/>
                   </pic:blipFill>
@@ -1260,43 +1241,16 @@
         </w:rPr>
         <w:t xml:space="preserve">Pełna dokumentacja oraz kod projektu znajdować się będzie w repozytorium: </w:t>
       </w:r>
-      <w:r>
-        <w:rPr>
-          <w:sz w:val="18"/>
-          <w:szCs w:val="18"/>
-        </w:rPr>
-        <w:fldChar w:fldCharType="begin"/>
-      </w:r>
-      <w:r>
-        <w:rPr>
-          <w:sz w:val="18"/>
-          <w:szCs w:val="18"/>
-        </w:rPr>
-        <w:instrText xml:space="preserve"> HYPERLINK "https://github.com/micxxx/korakarodaro" </w:instrText>
-      </w:r>
-      <w:r>
-        <w:rPr>
-          <w:sz w:val="18"/>
-          <w:szCs w:val="18"/>
-        </w:rPr>
-        <w:fldChar w:fldCharType="separate"/>
-      </w:r>
-      <w:r>
-        <w:rPr>
-          <w:rStyle w:val="Hyperlink"/>
-          <w:sz w:val="18"/>
-          <w:szCs w:val="18"/>
-        </w:rPr>
-        <w:t>https://github.com/micxxx/korakarodaro</w:t>
-      </w:r>
-      <w:r>
-        <w:rPr>
-          <w:rStyle w:val="Hyperlink"/>
-          <w:sz w:val="18"/>
-          <w:szCs w:val="18"/>
-        </w:rPr>
-        <w:fldChar w:fldCharType="end"/>
-      </w:r>
+      <w:hyperlink r:id="rId12" w:history="1">
+        <w:r>
+          <w:rPr>
+            <w:rStyle w:val="Hyperlink"/>
+            <w:sz w:val="18"/>
+            <w:szCs w:val="18"/>
+          </w:rPr>
+          <w:t>https://github.com/micxxx/korakarodaro</w:t>
+        </w:r>
+      </w:hyperlink>
       <w:r>
         <w:rPr>
           <w:sz w:val="18"/>
@@ -1337,7 +1291,7 @@
           <w:szCs w:val="18"/>
         </w:rPr>
       </w:pPr>
-      <w:hyperlink r:id="rId11" w:history="1">
+      <w:hyperlink r:id="rId13" w:history="1">
         <w:r>
           <w:rPr>
             <w:rStyle w:val="Hyperlink"/>
@@ -1374,13 +1328,23 @@
     </w:p>
     <w:p/>
     <w:p>
-      <w:r>
+      <w:pPr>
         <w:rPr>
           <w:color w:val="6AA84F"/>
           <w:sz w:val="18"/>
         </w:rPr>
+      </w:pPr>
+      <w:r>
+        <w:rPr>
+          <w:color w:val="6AA84F"/>
+          <w:sz w:val="18"/>
+        </w:rPr>
         <w:t xml:space="preserve">(sposób wymiany dokumentów i kodu w zespole, adres i sposób dostępu do repozytorium, osoba odpowiedzialna za konfigurację i utrzymanie repozytorium) </w:t>
       </w:r>
+    </w:p>
+    <w:p>
+      <w:bookmarkStart w:id="0" w:name="_GoBack"/>
+      <w:bookmarkEnd w:id="0"/>
     </w:p>
     <w:p>
       <w:pPr>
@@ -1465,64 +1429,16 @@
                 <w:lang w:val="en-US"/>
               </w:rPr>
             </w:pPr>
-            <w:proofErr w:type="spellStart"/>
             <w:r>
               <w:rPr>
                 <w:sz w:val="18"/>
                 <w:szCs w:val="18"/>
                 <w:lang w:val="en-US"/>
               </w:rPr>
-              <w:t>Edytory</w:t>
-            </w:r>
-            <w:proofErr w:type="spellEnd"/>
-            <w:r>
-              <w:rPr>
-                <w:sz w:val="18"/>
-                <w:szCs w:val="18"/>
-                <w:lang w:val="en-US"/>
-              </w:rPr>
-              <w:t xml:space="preserve"> </w:t>
-            </w:r>
-            <w:proofErr w:type="spellStart"/>
-            <w:r>
-              <w:rPr>
-                <w:sz w:val="18"/>
-                <w:szCs w:val="18"/>
-                <w:lang w:val="en-US"/>
-              </w:rPr>
-              <w:t>tekstu</w:t>
-            </w:r>
-            <w:proofErr w:type="spellEnd"/>
-            <w:r>
-              <w:rPr>
-                <w:sz w:val="18"/>
-                <w:szCs w:val="18"/>
-                <w:lang w:val="en-US"/>
-              </w:rPr>
-              <w:t xml:space="preserve"> (MS Word, </w:t>
-            </w:r>
-            <w:proofErr w:type="spellStart"/>
-            <w:r>
-              <w:rPr>
-                <w:sz w:val="18"/>
-                <w:szCs w:val="18"/>
-                <w:lang w:val="en-US"/>
-              </w:rPr>
-              <w:t>LibreOffice</w:t>
-            </w:r>
-            <w:proofErr w:type="spellEnd"/>
-            <w:r>
-              <w:rPr>
-                <w:sz w:val="18"/>
-                <w:szCs w:val="18"/>
-                <w:lang w:val="en-US"/>
-              </w:rPr>
-              <w:t>)</w:t>
+              <w:t>Edytory tekstu (MS Word, LibreOffice)</w:t>
             </w:r>
           </w:p>
         </w:tc>
-        <w:bookmarkStart w:id="0" w:name="_GoBack"/>
-        <w:bookmarkEnd w:id="0"/>
       </w:tr>
       <w:tr>
         <w:trPr>
@@ -1743,23 +1659,13 @@
                 <w:lang w:val="en-US"/>
               </w:rPr>
             </w:pPr>
-            <w:proofErr w:type="spellStart"/>
             <w:r>
               <w:rPr>
                 <w:sz w:val="18"/>
                 <w:szCs w:val="18"/>
                 <w:lang w:val="en-US"/>
               </w:rPr>
-              <w:t>Klient</w:t>
-            </w:r>
-            <w:proofErr w:type="spellEnd"/>
-            <w:r>
-              <w:rPr>
-                <w:sz w:val="18"/>
-                <w:szCs w:val="18"/>
-                <w:lang w:val="en-US"/>
-              </w:rPr>
-              <w:t xml:space="preserve"> e-mail, Skype, GG</w:t>
+              <w:t>Klient e-mail, Skype, GG</w:t>
             </w:r>
           </w:p>
         </w:tc>

</xml_diff>